<commit_message>
Anleitung Administration fertig geschrieben
</commit_message>
<xml_diff>
--- a/Dokumente/GitHub-Gui_Afkhami_Doku.docx
+++ b/Dokumente/GitHub-Gui_Afkhami_Doku.docx
@@ -103,6 +103,7 @@
                 <w:szCs w:val="18"/>
               </w:rPr>
             </w:pPr>
+            <w:proofErr w:type="spellStart"/>
             <w:r>
               <w:rPr>
                 <w:color w:val="0070C0"/>
@@ -111,6 +112,7 @@
               </w:rPr>
               <w:t>GrAf</w:t>
             </w:r>
+            <w:proofErr w:type="spellEnd"/>
           </w:p>
         </w:tc>
       </w:tr>
@@ -295,8 +297,9 @@
                 <w:bCs/>
                 <w:sz w:val="20"/>
               </w:rPr>
-              <w:t>Unsere Applikation "Github-GUI" soll es durchschnittlichen Internet Nutzern ermöglichen, ihre Projekte ganz einfach, schnell und ohne den Nutzen von einem CMD auf GitHub raufzuladen und zu aktualisieren.</w:t>
-            </w:r>
+              <w:t>Unsere Applikation "</w:t>
+            </w:r>
+            <w:proofErr w:type="spellStart"/>
             <w:r>
               <w:rPr>
                 <w:rFonts w:cs="Arial"/>
@@ -304,8 +307,67 @@
                 <w:bCs/>
                 <w:sz w:val="20"/>
               </w:rPr>
+              <w:t>Github</w:t>
+            </w:r>
+            <w:proofErr w:type="spellEnd"/>
+            <w:r>
+              <w:rPr>
+                <w:rFonts w:cs="Arial"/>
+                <w:b w:val="0"/>
+                <w:bCs/>
+                <w:sz w:val="20"/>
+              </w:rPr>
+              <w:t>-GUI" soll es durchschnittlichen Internet Nutzern ermöglichen, ihre Projekte ganz einfach, schnell und ohne den Nutzen von einem CMD auf GitHub raufzuladen und zu aktualisieren.</w:t>
+            </w:r>
+            <w:r>
+              <w:rPr>
+                <w:rFonts w:cs="Arial"/>
+                <w:b w:val="0"/>
+                <w:bCs/>
+                <w:sz w:val="20"/>
+              </w:rPr>
               <w:br/>
-              <w:t>Unser Programm Inspiration von GitHub Desktop nehmen, währen wir unsere eigenen Ideen einfügen und ausführen. Man sollte das Programm ganz einfach und ungehindert nutzen können ohne sich mit den lästigen Git befehlen auseinandersetzen zu müssen. So kann man sich sehr viel Zeit sparen, denn man muss Git nicht mehr lernen</w:t>
+              <w:t xml:space="preserve">Unser Programm Inspiration von GitHub Desktop nehmen, währen wir unsere eigenen Ideen einfügen und ausführen. Man sollte das Programm ganz einfach und ungehindert nutzen können ohne sich mit den lästigen </w:t>
+            </w:r>
+            <w:proofErr w:type="spellStart"/>
+            <w:r>
+              <w:rPr>
+                <w:rFonts w:cs="Arial"/>
+                <w:b w:val="0"/>
+                <w:bCs/>
+                <w:sz w:val="20"/>
+              </w:rPr>
+              <w:t>Git</w:t>
+            </w:r>
+            <w:proofErr w:type="spellEnd"/>
+            <w:r>
+              <w:rPr>
+                <w:rFonts w:cs="Arial"/>
+                <w:b w:val="0"/>
+                <w:bCs/>
+                <w:sz w:val="20"/>
+              </w:rPr>
+              <w:t xml:space="preserve"> befehlen auseinandersetzen zu müssen. So kann man sich sehr viel Zeit sparen, denn man muss </w:t>
+            </w:r>
+            <w:proofErr w:type="spellStart"/>
+            <w:r>
+              <w:rPr>
+                <w:rFonts w:cs="Arial"/>
+                <w:b w:val="0"/>
+                <w:bCs/>
+                <w:sz w:val="20"/>
+              </w:rPr>
+              <w:t>Git</w:t>
+            </w:r>
+            <w:proofErr w:type="spellEnd"/>
+            <w:r>
+              <w:rPr>
+                <w:rFonts w:cs="Arial"/>
+                <w:b w:val="0"/>
+                <w:bCs/>
+                <w:sz w:val="20"/>
+              </w:rPr>
+              <w:t xml:space="preserve"> nicht mehr lernen</w:t>
             </w:r>
             <w:r>
               <w:rPr>
@@ -379,7 +441,23 @@
                 <w:rFonts w:ascii="Arial" w:hAnsi="Arial" w:cs="Arial"/>
                 <w:sz w:val="20"/>
               </w:rPr>
-              <w:t>siert Git-Verwaltung durch GUI-Interaktionen.</w:t>
+              <w:t xml:space="preserve">siert </w:t>
+            </w:r>
+            <w:proofErr w:type="spellStart"/>
+            <w:r>
+              <w:rPr>
+                <w:rFonts w:ascii="Arial" w:hAnsi="Arial" w:cs="Arial"/>
+                <w:sz w:val="20"/>
+              </w:rPr>
+              <w:t>Git</w:t>
+            </w:r>
+            <w:proofErr w:type="spellEnd"/>
+            <w:r>
+              <w:rPr>
+                <w:rFonts w:ascii="Arial" w:hAnsi="Arial" w:cs="Arial"/>
+                <w:sz w:val="20"/>
+              </w:rPr>
+              <w:t>-Verwaltung durch GUI-Interaktionen.</w:t>
             </w:r>
           </w:p>
           <w:p>
@@ -437,7 +515,25 @@
                 <w:b/>
                 <w:sz w:val="20"/>
               </w:rPr>
-              <w:t xml:space="preserve"> Nutzer kann zum Ort des Repositories wechseln, bzw. bestimmten wo ein </w:t>
+              <w:t xml:space="preserve"> Nutzer kann zum Ort des </w:t>
+            </w:r>
+            <w:proofErr w:type="spellStart"/>
+            <w:r>
+              <w:rPr>
+                <w:rFonts w:cs="Arial"/>
+                <w:b/>
+                <w:sz w:val="20"/>
+              </w:rPr>
+              <w:t>Repositories</w:t>
+            </w:r>
+            <w:proofErr w:type="spellEnd"/>
+            <w:r>
+              <w:rPr>
+                <w:rFonts w:cs="Arial"/>
+                <w:b/>
+                <w:sz w:val="20"/>
+              </w:rPr>
+              <w:t xml:space="preserve"> wechseln, bzw. bestimmten wo ein </w:t>
             </w:r>
             <w:r>
               <w:rPr>
@@ -497,7 +593,25 @@
                 <w:b/>
                 <w:sz w:val="20"/>
               </w:rPr>
-              <w:t>Es können Commits mit Kommentar erstellt werden</w:t>
+              <w:t xml:space="preserve">Es können </w:t>
+            </w:r>
+            <w:proofErr w:type="spellStart"/>
+            <w:r>
+              <w:rPr>
+                <w:rFonts w:cs="Arial"/>
+                <w:b/>
+                <w:sz w:val="20"/>
+              </w:rPr>
+              <w:t>Commits</w:t>
+            </w:r>
+            <w:proofErr w:type="spellEnd"/>
+            <w:r>
+              <w:rPr>
+                <w:rFonts w:cs="Arial"/>
+                <w:b/>
+                <w:sz w:val="20"/>
+              </w:rPr>
+              <w:t xml:space="preserve"> mit Kommentar erstellt werden</w:t>
             </w:r>
           </w:p>
           <w:p>
@@ -519,15 +633,123 @@
                 <w:b/>
                 <w:sz w:val="20"/>
               </w:rPr>
-              <w:t>In einer Listbox können Angaben zum Working Tree (Git status) sowie</w:t>
-            </w:r>
+              <w:t xml:space="preserve">In einer </w:t>
+            </w:r>
+            <w:proofErr w:type="spellStart"/>
             <w:r>
               <w:rPr>
                 <w:rFonts w:cs="Arial"/>
                 <w:b/>
                 <w:sz w:val="20"/>
               </w:rPr>
-              <w:t xml:space="preserve"> eine Liste der letzten Commits (Git log) betrachtet werden.</w:t>
+              <w:t>Listbox</w:t>
+            </w:r>
+            <w:proofErr w:type="spellEnd"/>
+            <w:r>
+              <w:rPr>
+                <w:rFonts w:cs="Arial"/>
+                <w:b/>
+                <w:sz w:val="20"/>
+              </w:rPr>
+              <w:t xml:space="preserve"> können Angaben zum Working </w:t>
+            </w:r>
+            <w:proofErr w:type="spellStart"/>
+            <w:r>
+              <w:rPr>
+                <w:rFonts w:cs="Arial"/>
+                <w:b/>
+                <w:sz w:val="20"/>
+              </w:rPr>
+              <w:t>Tree</w:t>
+            </w:r>
+            <w:proofErr w:type="spellEnd"/>
+            <w:r>
+              <w:rPr>
+                <w:rFonts w:cs="Arial"/>
+                <w:b/>
+                <w:sz w:val="20"/>
+              </w:rPr>
+              <w:t xml:space="preserve"> (</w:t>
+            </w:r>
+            <w:proofErr w:type="spellStart"/>
+            <w:r>
+              <w:rPr>
+                <w:rFonts w:cs="Arial"/>
+                <w:b/>
+                <w:sz w:val="20"/>
+              </w:rPr>
+              <w:t>Git</w:t>
+            </w:r>
+            <w:proofErr w:type="spellEnd"/>
+            <w:r>
+              <w:rPr>
+                <w:rFonts w:cs="Arial"/>
+                <w:b/>
+                <w:sz w:val="20"/>
+              </w:rPr>
+              <w:t xml:space="preserve"> </w:t>
+            </w:r>
+            <w:proofErr w:type="spellStart"/>
+            <w:r>
+              <w:rPr>
+                <w:rFonts w:cs="Arial"/>
+                <w:b/>
+                <w:sz w:val="20"/>
+              </w:rPr>
+              <w:t>status</w:t>
+            </w:r>
+            <w:proofErr w:type="spellEnd"/>
+            <w:r>
+              <w:rPr>
+                <w:rFonts w:cs="Arial"/>
+                <w:b/>
+                <w:sz w:val="20"/>
+              </w:rPr>
+              <w:t>) sowie</w:t>
+            </w:r>
+            <w:r>
+              <w:rPr>
+                <w:rFonts w:cs="Arial"/>
+                <w:b/>
+                <w:sz w:val="20"/>
+              </w:rPr>
+              <w:t xml:space="preserve"> eine Liste der letzten </w:t>
+            </w:r>
+            <w:proofErr w:type="spellStart"/>
+            <w:r>
+              <w:rPr>
+                <w:rFonts w:cs="Arial"/>
+                <w:b/>
+                <w:sz w:val="20"/>
+              </w:rPr>
+              <w:t>Commits</w:t>
+            </w:r>
+            <w:proofErr w:type="spellEnd"/>
+            <w:r>
+              <w:rPr>
+                <w:rFonts w:cs="Arial"/>
+                <w:b/>
+                <w:sz w:val="20"/>
+              </w:rPr>
+              <w:t xml:space="preserve"> (</w:t>
+            </w:r>
+            <w:proofErr w:type="spellStart"/>
+            <w:r>
+              <w:rPr>
+                <w:rFonts w:cs="Arial"/>
+                <w:b/>
+                <w:sz w:val="20"/>
+              </w:rPr>
+              <w:t>Git</w:t>
+            </w:r>
+            <w:proofErr w:type="spellEnd"/>
+            <w:r>
+              <w:rPr>
+                <w:rFonts w:cs="Arial"/>
+                <w:b/>
+                <w:sz w:val="20"/>
+              </w:rPr>
+              <w:t xml:space="preserve"> log) betrachtet werden.</w:t>
             </w:r>
           </w:p>
           <w:p>
@@ -549,7 +771,25 @@
                 <w:b/>
                 <w:sz w:val="20"/>
               </w:rPr>
-              <w:t>Es können Pull-Requests erstellt werden</w:t>
+              <w:t>Es können Pull-</w:t>
+            </w:r>
+            <w:proofErr w:type="spellStart"/>
+            <w:r>
+              <w:rPr>
+                <w:rFonts w:cs="Arial"/>
+                <w:b/>
+                <w:sz w:val="20"/>
+              </w:rPr>
+              <w:t>Requests</w:t>
+            </w:r>
+            <w:proofErr w:type="spellEnd"/>
+            <w:r>
+              <w:rPr>
+                <w:rFonts w:cs="Arial"/>
+                <w:b/>
+                <w:sz w:val="20"/>
+              </w:rPr>
+              <w:t xml:space="preserve"> erstellt werden</w:t>
             </w:r>
           </w:p>
           <w:p>
@@ -571,7 +811,43 @@
                 <w:b/>
                 <w:sz w:val="20"/>
               </w:rPr>
-              <w:t>In einem separaten Fenster können alle Branches betrachtet werden, der derzeitige Branch gewechselt und neue Branches erstellt werden</w:t>
+              <w:t xml:space="preserve">In einem separaten Fenster können alle </w:t>
+            </w:r>
+            <w:proofErr w:type="spellStart"/>
+            <w:r>
+              <w:rPr>
+                <w:rFonts w:cs="Arial"/>
+                <w:b/>
+                <w:sz w:val="20"/>
+              </w:rPr>
+              <w:t>Branches</w:t>
+            </w:r>
+            <w:proofErr w:type="spellEnd"/>
+            <w:r>
+              <w:rPr>
+                <w:rFonts w:cs="Arial"/>
+                <w:b/>
+                <w:sz w:val="20"/>
+              </w:rPr>
+              <w:t xml:space="preserve"> betrachtet werden, der derzeitige Branch gewechselt und neue </w:t>
+            </w:r>
+            <w:proofErr w:type="spellStart"/>
+            <w:r>
+              <w:rPr>
+                <w:rFonts w:cs="Arial"/>
+                <w:b/>
+                <w:sz w:val="20"/>
+              </w:rPr>
+              <w:t>Branches</w:t>
+            </w:r>
+            <w:proofErr w:type="spellEnd"/>
+            <w:r>
+              <w:rPr>
+                <w:rFonts w:cs="Arial"/>
+                <w:b/>
+                <w:sz w:val="20"/>
+              </w:rPr>
+              <w:t xml:space="preserve"> erstellt werden</w:t>
             </w:r>
           </w:p>
           <w:p>
@@ -657,8 +933,19 @@
                 <w:color w:val="0070C0"/>
                 <w:sz w:val="20"/>
               </w:rPr>
-              <w:t xml:space="preserve"> in Windows Powershell</w:t>
-            </w:r>
+              <w:t xml:space="preserve"> in Windows </w:t>
+            </w:r>
+            <w:proofErr w:type="spellStart"/>
+            <w:r>
+              <w:rPr>
+                <w:rFonts w:cs="Arial"/>
+                <w:b/>
+                <w:color w:val="0070C0"/>
+                <w:sz w:val="20"/>
+              </w:rPr>
+              <w:t>Powershell</w:t>
+            </w:r>
+            <w:proofErr w:type="spellEnd"/>
             <w:r>
               <w:rPr>
                 <w:rFonts w:cs="Arial"/>
@@ -691,7 +978,25 @@
                 <w:bCs/>
                 <w:sz w:val="20"/>
               </w:rPr>
-              <w:t>von Git-Befehlen ausgegeben wird.</w:t>
+              <w:t xml:space="preserve">von </w:t>
+            </w:r>
+            <w:proofErr w:type="spellStart"/>
+            <w:r>
+              <w:rPr>
+                <w:rFonts w:cs="Arial"/>
+                <w:bCs/>
+                <w:sz w:val="20"/>
+              </w:rPr>
+              <w:t>Git</w:t>
+            </w:r>
+            <w:proofErr w:type="spellEnd"/>
+            <w:r>
+              <w:rPr>
+                <w:rFonts w:cs="Arial"/>
+                <w:bCs/>
+                <w:sz w:val="20"/>
+              </w:rPr>
+              <w:t>-Befehlen ausgegeben wird.</w:t>
             </w:r>
           </w:p>
           <w:p>
@@ -955,12 +1260,21 @@
                 <w:sz w:val="20"/>
               </w:rPr>
             </w:pPr>
-            <w:r>
-              <w:rPr>
-                <w:rFonts w:cs="Arial"/>
-                <w:sz w:val="20"/>
-              </w:rPr>
-              <w:t>Git Pull</w:t>
+            <w:proofErr w:type="spellStart"/>
+            <w:r>
+              <w:rPr>
+                <w:rFonts w:cs="Arial"/>
+                <w:sz w:val="20"/>
+              </w:rPr>
+              <w:t>Git</w:t>
+            </w:r>
+            <w:proofErr w:type="spellEnd"/>
+            <w:r>
+              <w:rPr>
+                <w:rFonts w:cs="Arial"/>
+                <w:sz w:val="20"/>
+              </w:rPr>
+              <w:t xml:space="preserve"> Pull</w:t>
             </w:r>
           </w:p>
           <w:p>
@@ -980,8 +1294,17 @@
                 <w:rFonts w:cs="Arial"/>
                 <w:sz w:val="20"/>
               </w:rPr>
-              <w:t>Zweites Fenster Branches</w:t>
-            </w:r>
+              <w:t xml:space="preserve">Zweites Fenster </w:t>
+            </w:r>
+            <w:proofErr w:type="spellStart"/>
+            <w:r>
+              <w:rPr>
+                <w:rFonts w:cs="Arial"/>
+                <w:sz w:val="20"/>
+              </w:rPr>
+              <w:t>Branches</w:t>
+            </w:r>
+            <w:proofErr w:type="spellEnd"/>
           </w:p>
           <w:p>
             <w:pPr>
@@ -1000,8 +1323,17 @@
                 <w:rFonts w:cs="Arial"/>
                 <w:sz w:val="20"/>
               </w:rPr>
-              <w:t>Erstellen und wechseln Branches</w:t>
-            </w:r>
+              <w:t xml:space="preserve">Erstellen und wechseln </w:t>
+            </w:r>
+            <w:proofErr w:type="spellStart"/>
+            <w:r>
+              <w:rPr>
+                <w:rFonts w:cs="Arial"/>
+                <w:sz w:val="20"/>
+              </w:rPr>
+              <w:t>Branches</w:t>
+            </w:r>
+            <w:proofErr w:type="spellEnd"/>
           </w:p>
           <w:p>
             <w:pPr>
@@ -1015,6 +1347,7 @@
                 <w:sz w:val="20"/>
               </w:rPr>
             </w:pPr>
+            <w:proofErr w:type="spellStart"/>
             <w:r>
               <w:rPr>
                 <w:rFonts w:cs="Arial"/>
@@ -1022,6 +1355,7 @@
               </w:rPr>
               <w:t>Merging</w:t>
             </w:r>
+            <w:proofErr w:type="spellEnd"/>
           </w:p>
           <w:p>
             <w:pPr>
@@ -1203,8 +1537,33 @@
                 <w:rFonts w:cs="Arial"/>
                 <w:sz w:val="20"/>
               </w:rPr>
-              <w:t>Ausgabe Git status</w:t>
-            </w:r>
+              <w:t xml:space="preserve">Ausgabe </w:t>
+            </w:r>
+            <w:proofErr w:type="spellStart"/>
+            <w:r>
+              <w:rPr>
+                <w:rFonts w:cs="Arial"/>
+                <w:sz w:val="20"/>
+              </w:rPr>
+              <w:t>Git</w:t>
+            </w:r>
+            <w:proofErr w:type="spellEnd"/>
+            <w:r>
+              <w:rPr>
+                <w:rFonts w:cs="Arial"/>
+                <w:sz w:val="20"/>
+              </w:rPr>
+              <w:t xml:space="preserve"> </w:t>
+            </w:r>
+            <w:proofErr w:type="spellStart"/>
+            <w:r>
+              <w:rPr>
+                <w:rFonts w:cs="Arial"/>
+                <w:sz w:val="20"/>
+              </w:rPr>
+              <w:t>status</w:t>
+            </w:r>
+            <w:proofErr w:type="spellEnd"/>
           </w:p>
           <w:p>
             <w:pPr>
@@ -1223,7 +1582,23 @@
                 <w:rFonts w:cs="Arial"/>
                 <w:sz w:val="20"/>
               </w:rPr>
-              <w:t>Ausgabe Git log</w:t>
+              <w:t xml:space="preserve">Ausgabe </w:t>
+            </w:r>
+            <w:proofErr w:type="spellStart"/>
+            <w:r>
+              <w:rPr>
+                <w:rFonts w:cs="Arial"/>
+                <w:sz w:val="20"/>
+              </w:rPr>
+              <w:t>Git</w:t>
+            </w:r>
+            <w:proofErr w:type="spellEnd"/>
+            <w:r>
+              <w:rPr>
+                <w:rFonts w:cs="Arial"/>
+                <w:sz w:val="20"/>
+              </w:rPr>
+              <w:t xml:space="preserve"> log</w:t>
             </w:r>
           </w:p>
           <w:p>
@@ -1243,7 +1618,23 @@
                 <w:rFonts w:cs="Arial"/>
                 <w:sz w:val="20"/>
               </w:rPr>
-              <w:t>Pull-Requests erstellen</w:t>
+              <w:t>Pull-</w:t>
+            </w:r>
+            <w:proofErr w:type="spellStart"/>
+            <w:r>
+              <w:rPr>
+                <w:rFonts w:cs="Arial"/>
+                <w:sz w:val="20"/>
+              </w:rPr>
+              <w:t>Requests</w:t>
+            </w:r>
+            <w:proofErr w:type="spellEnd"/>
+            <w:r>
+              <w:rPr>
+                <w:rFonts w:cs="Arial"/>
+                <w:sz w:val="20"/>
+              </w:rPr>
+              <w:t xml:space="preserve"> erstellen</w:t>
             </w:r>
           </w:p>
           <w:p>
@@ -1263,8 +1654,17 @@
                 <w:rFonts w:cs="Arial"/>
                 <w:sz w:val="20"/>
               </w:rPr>
-              <w:t>Erstellen eines neuen Repositories</w:t>
-            </w:r>
+              <w:t xml:space="preserve">Erstellen eines neuen </w:t>
+            </w:r>
+            <w:proofErr w:type="spellStart"/>
+            <w:r>
+              <w:rPr>
+                <w:rFonts w:cs="Arial"/>
+                <w:sz w:val="20"/>
+              </w:rPr>
+              <w:t>Repositories</w:t>
+            </w:r>
+            <w:proofErr w:type="spellEnd"/>
           </w:p>
           <w:p>
             <w:pPr>
@@ -1298,13 +1698,31 @@
                 <w:sz w:val="20"/>
               </w:rPr>
             </w:pPr>
-            <w:r>
-              <w:rPr>
-                <w:rFonts w:cs="Arial"/>
-                <w:sz w:val="20"/>
-              </w:rPr>
-              <w:t>Git fetch</w:t>
-            </w:r>
+            <w:proofErr w:type="spellStart"/>
+            <w:r>
+              <w:rPr>
+                <w:rFonts w:cs="Arial"/>
+                <w:sz w:val="20"/>
+              </w:rPr>
+              <w:t>Git</w:t>
+            </w:r>
+            <w:proofErr w:type="spellEnd"/>
+            <w:r>
+              <w:rPr>
+                <w:rFonts w:cs="Arial"/>
+                <w:sz w:val="20"/>
+              </w:rPr>
+              <w:t xml:space="preserve"> </w:t>
+            </w:r>
+            <w:proofErr w:type="spellStart"/>
+            <w:r>
+              <w:rPr>
+                <w:rFonts w:cs="Arial"/>
+                <w:sz w:val="20"/>
+              </w:rPr>
+              <w:t>fetch</w:t>
+            </w:r>
+            <w:proofErr w:type="spellEnd"/>
           </w:p>
           <w:p>
             <w:pPr>
@@ -1318,12 +1736,37 @@
                 <w:sz w:val="20"/>
               </w:rPr>
             </w:pPr>
-            <w:r>
-              <w:rPr>
-                <w:rFonts w:cs="Arial"/>
-                <w:sz w:val="20"/>
-              </w:rPr>
-              <w:t>Git reset (Daten zurücksetzen, solange noch nicht gepush</w:t>
+            <w:proofErr w:type="spellStart"/>
+            <w:r>
+              <w:rPr>
+                <w:rFonts w:cs="Arial"/>
+                <w:sz w:val="20"/>
+              </w:rPr>
+              <w:t>Git</w:t>
+            </w:r>
+            <w:proofErr w:type="spellEnd"/>
+            <w:r>
+              <w:rPr>
+                <w:rFonts w:cs="Arial"/>
+                <w:sz w:val="20"/>
+              </w:rPr>
+              <w:t xml:space="preserve"> </w:t>
+            </w:r>
+            <w:proofErr w:type="spellStart"/>
+            <w:r>
+              <w:rPr>
+                <w:rFonts w:cs="Arial"/>
+                <w:sz w:val="20"/>
+              </w:rPr>
+              <w:t>reset</w:t>
+            </w:r>
+            <w:proofErr w:type="spellEnd"/>
+            <w:r>
+              <w:rPr>
+                <w:rFonts w:cs="Arial"/>
+                <w:sz w:val="20"/>
+              </w:rPr>
+              <w:t xml:space="preserve"> (Daten zurücksetzen, solange noch nicht gepush</w:t>
             </w:r>
             <w:r>
               <w:rPr>
@@ -1352,19 +1795,60 @@
                 <w:sz w:val="20"/>
               </w:rPr>
             </w:pPr>
-            <w:r>
-              <w:rPr>
-                <w:rFonts w:cs="Arial"/>
-                <w:sz w:val="20"/>
-              </w:rPr>
-              <w:t>Git revert (</w:t>
-            </w:r>
-            <w:r>
-              <w:rPr>
-                <w:rFonts w:cs="Arial"/>
-                <w:sz w:val="20"/>
-              </w:rPr>
-              <w:t xml:space="preserve">entfernen eines Commits) </w:t>
+            <w:proofErr w:type="spellStart"/>
+            <w:r>
+              <w:rPr>
+                <w:rFonts w:cs="Arial"/>
+                <w:sz w:val="20"/>
+              </w:rPr>
+              <w:t>Git</w:t>
+            </w:r>
+            <w:proofErr w:type="spellEnd"/>
+            <w:r>
+              <w:rPr>
+                <w:rFonts w:cs="Arial"/>
+                <w:sz w:val="20"/>
+              </w:rPr>
+              <w:t xml:space="preserve"> </w:t>
+            </w:r>
+            <w:proofErr w:type="spellStart"/>
+            <w:r>
+              <w:rPr>
+                <w:rFonts w:cs="Arial"/>
+                <w:sz w:val="20"/>
+              </w:rPr>
+              <w:t>revert</w:t>
+            </w:r>
+            <w:proofErr w:type="spellEnd"/>
+            <w:r>
+              <w:rPr>
+                <w:rFonts w:cs="Arial"/>
+                <w:sz w:val="20"/>
+              </w:rPr>
+              <w:t xml:space="preserve"> (</w:t>
+            </w:r>
+            <w:r>
+              <w:rPr>
+                <w:rFonts w:cs="Arial"/>
+                <w:sz w:val="20"/>
+              </w:rPr>
+              <w:t xml:space="preserve">entfernen eines </w:t>
+            </w:r>
+            <w:proofErr w:type="spellStart"/>
+            <w:r>
+              <w:rPr>
+                <w:rFonts w:cs="Arial"/>
+                <w:sz w:val="20"/>
+              </w:rPr>
+              <w:t>Commits</w:t>
+            </w:r>
+            <w:proofErr w:type="spellEnd"/>
+            <w:r>
+              <w:rPr>
+                <w:rFonts w:cs="Arial"/>
+                <w:sz w:val="20"/>
+              </w:rPr>
+              <w:t xml:space="preserve">) </w:t>
             </w:r>
           </w:p>
           <w:p>
@@ -2607,15 +3091,9 @@
         <w:t>Lösungsdesign (</w:t>
       </w:r>
       <w:r>
-        <w:rPr>
-          <w:color w:val="7030A0"/>
-        </w:rPr>
         <w:t xml:space="preserve">Meilenstein B: </w:t>
       </w:r>
       <w:r>
-        <w:rPr>
-          <w:color w:val="7030A0"/>
-        </w:rPr>
         <w:t>Teamaufgabe 1</w:t>
       </w:r>
       <w:r>
@@ -3039,7 +3517,15 @@
         <w:spacing w:before="0" w:after="0"/>
       </w:pPr>
       <w:r>
-        <w:t xml:space="preserve">In «New Branch» werden neue Branches erstellt werden können. </w:t>
+        <w:t xml:space="preserve">In «New Branch» werden neue </w:t>
+      </w:r>
+      <w:proofErr w:type="spellStart"/>
+      <w:r>
+        <w:t>Branches</w:t>
+      </w:r>
+      <w:proofErr w:type="spellEnd"/>
+      <w:r>
+        <w:t xml:space="preserve"> erstellt werden können. </w:t>
       </w:r>
       <w:r>
         <w:t xml:space="preserve">In der </w:t>
@@ -3061,7 +3547,15 @@
         <w:spacing w:before="0" w:after="0"/>
       </w:pPr>
       <w:r>
-        <w:t>Auch kann man Branches Löschen und sie auswählen.</w:t>
+        <w:t xml:space="preserve">Auch kann man </w:t>
+      </w:r>
+      <w:proofErr w:type="spellStart"/>
+      <w:r>
+        <w:t>Branches</w:t>
+      </w:r>
+      <w:proofErr w:type="spellEnd"/>
+      <w:r>
+        <w:t xml:space="preserve"> Löschen und sie auswählen.</w:t>
       </w:r>
     </w:p>
     <w:p>
@@ -3203,7 +3697,15 @@
         <w:spacing w:before="0" w:after="0"/>
       </w:pPr>
       <w:r>
-        <w:t xml:space="preserve">In «Commit» kann man sein Repository commiten. </w:t>
+        <w:t xml:space="preserve">In «Commit» kann man sein Repository </w:t>
+      </w:r>
+      <w:proofErr w:type="spellStart"/>
+      <w:r>
+        <w:t>commiten</w:t>
+      </w:r>
+      <w:proofErr w:type="spellEnd"/>
+      <w:r>
+        <w:t xml:space="preserve">. </w:t>
       </w:r>
     </w:p>
     <w:p>
@@ -3211,7 +3713,15 @@
         <w:spacing w:before="0" w:after="0"/>
       </w:pPr>
       <w:r>
-        <w:t>Push / Pull Project wird das Projekt Aktualisert / Raufgeladen</w:t>
+        <w:t xml:space="preserve">Push / Pull Project wird das Projekt </w:t>
+      </w:r>
+      <w:proofErr w:type="spellStart"/>
+      <w:r>
+        <w:t>Aktualisert</w:t>
+      </w:r>
+      <w:proofErr w:type="spellEnd"/>
+      <w:r>
+        <w:t xml:space="preserve"> / Raufgeladen</w:t>
       </w:r>
       <w:r>
         <w:t xml:space="preserve"> </w:t>
@@ -3237,15 +3747,9 @@
         <w:t>Testvorschrift (</w:t>
       </w:r>
       <w:r>
-        <w:rPr>
-          <w:color w:val="7030A0"/>
-        </w:rPr>
         <w:t xml:space="preserve">LB2 Meilenstein B2: </w:t>
       </w:r>
       <w:r>
-        <w:rPr>
-          <w:color w:val="7030A0"/>
-        </w:rPr>
         <w:t>Teamaufgabe 2</w:t>
       </w:r>
       <w:r>
@@ -3267,13 +3771,10 @@
         </w:rPr>
       </w:pPr>
       <w:r>
-        <w:t>Siehe GitHub</w:t>
-      </w:r>
-      <w:r>
-        <w:t xml:space="preserve"> Repository (Link auf B</w:t>
-      </w:r>
-      <w:r>
-        <w:t>SCW)</w:t>
+        <w:t>Siehe</w:t>
+      </w:r>
+      <w:r>
+        <w:t xml:space="preserve"> BSCW</w:t>
       </w:r>
     </w:p>
     <w:p>
@@ -3289,39 +3790,21 @@
         <w:t>Testprotokoll (</w:t>
       </w:r>
       <w:r>
-        <w:rPr>
-          <w:color w:val="7030A0"/>
-        </w:rPr>
         <w:t xml:space="preserve">LB2 Meilenstein </w:t>
       </w:r>
       <w:r>
-        <w:rPr>
-          <w:color w:val="7030A0"/>
-        </w:rPr>
         <w:t>C</w:t>
       </w:r>
       <w:r>
-        <w:rPr>
-          <w:color w:val="7030A0"/>
-        </w:rPr>
         <w:t xml:space="preserve">2: </w:t>
       </w:r>
       <w:r>
-        <w:rPr>
-          <w:color w:val="7030A0"/>
-        </w:rPr>
         <w:t>individuelle A</w:t>
       </w:r>
       <w:r>
-        <w:rPr>
-          <w:color w:val="7030A0"/>
-        </w:rPr>
         <w:t xml:space="preserve">ufgabe </w:t>
       </w:r>
       <w:r>
-        <w:rPr>
-          <w:color w:val="7030A0"/>
-        </w:rPr>
         <w:t>4</w:t>
       </w:r>
       <w:r>
@@ -3362,39 +3845,21 @@
         <w:t xml:space="preserve"> (</w:t>
       </w:r>
       <w:r>
-        <w:rPr>
-          <w:color w:val="7030A0"/>
-        </w:rPr>
         <w:t xml:space="preserve">Meilenstein </w:t>
       </w:r>
       <w:r>
-        <w:rPr>
-          <w:color w:val="7030A0"/>
-        </w:rPr>
         <w:t>C</w:t>
       </w:r>
       <w:r>
-        <w:rPr>
-          <w:color w:val="7030A0"/>
-        </w:rPr>
         <w:t xml:space="preserve">: </w:t>
       </w:r>
       <w:r>
-        <w:rPr>
-          <w:color w:val="7030A0"/>
-        </w:rPr>
         <w:t>individuelle A</w:t>
       </w:r>
       <w:r>
-        <w:rPr>
-          <w:color w:val="7030A0"/>
-        </w:rPr>
         <w:t>ufgabe</w:t>
       </w:r>
       <w:r>
-        <w:rPr>
-          <w:color w:val="7030A0"/>
-        </w:rPr>
         <w:t xml:space="preserve"> 3</w:t>
       </w:r>
       <w:r>
@@ -3411,12 +3876,21 @@
           <w:lang w:val="it-IT" w:eastAsia="de-DE"/>
         </w:rPr>
       </w:pPr>
+      <w:proofErr w:type="spellStart"/>
       <w:r>
         <w:rPr>
           <w:color w:val="000000" w:themeColor="text1"/>
           <w:lang w:val="it-IT"/>
         </w:rPr>
-        <w:t xml:space="preserve">Namenskonvention URL: </w:t>
+        <w:t>Namenskonvention</w:t>
+      </w:r>
+      <w:proofErr w:type="spellEnd"/>
+      <w:r>
+        <w:rPr>
+          <w:color w:val="000000" w:themeColor="text1"/>
+          <w:lang w:val="it-IT"/>
+        </w:rPr>
+        <w:t xml:space="preserve"> URL: </w:t>
       </w:r>
       <w:r>
         <w:rPr>
@@ -3558,6 +4032,7 @@
       </w:r>
       <w:r>
         <w:rPr>
+          <w:noProof/>
           <w:lang w:eastAsia="de-DE"/>
         </w:rPr>
         <w:drawing>
@@ -3613,13 +4088,41 @@
         <w:rPr>
           <w:lang w:eastAsia="de-DE"/>
         </w:rPr>
-        <w:t>Das Label der txtbox_</w:t>
-      </w:r>
+        <w:t xml:space="preserve">Das Label der </w:t>
+      </w:r>
+      <w:proofErr w:type="spellStart"/>
       <w:r>
         <w:rPr>
           <w:lang w:eastAsia="de-DE"/>
         </w:rPr>
-        <w:t>dexcription wurde geändert, da es nun auch für die Beschreibung eines neuen initialisierten Gits verwendet wird.</w:t>
+        <w:t>txtbox_</w:t>
+      </w:r>
+      <w:r>
+        <w:rPr>
+          <w:lang w:eastAsia="de-DE"/>
+        </w:rPr>
+        <w:t>dexcription</w:t>
+      </w:r>
+      <w:proofErr w:type="spellEnd"/>
+      <w:r>
+        <w:rPr>
+          <w:lang w:eastAsia="de-DE"/>
+        </w:rPr>
+        <w:t xml:space="preserve"> wurde geändert, da es nun auch für die Beschreibung eines neuen initialisierten </w:t>
+      </w:r>
+      <w:proofErr w:type="spellStart"/>
+      <w:r>
+        <w:rPr>
+          <w:lang w:eastAsia="de-DE"/>
+        </w:rPr>
+        <w:t>Gits</w:t>
+      </w:r>
+      <w:proofErr w:type="spellEnd"/>
+      <w:r>
+        <w:rPr>
+          <w:lang w:eastAsia="de-DE"/>
+        </w:rPr>
+        <w:t xml:space="preserve"> verwendet wird.</w:t>
       </w:r>
     </w:p>
     <w:p>
@@ -3638,19 +4141,47 @@
         <w:rPr>
           <w:lang w:eastAsia="de-DE"/>
         </w:rPr>
-        <w:t xml:space="preserve">Labels und Textboxen für </w:t>
-      </w:r>
+        <w:t xml:space="preserve">Labels und </w:t>
+      </w:r>
+      <w:proofErr w:type="spellStart"/>
       <w:r>
         <w:rPr>
           <w:lang w:eastAsia="de-DE"/>
         </w:rPr>
+        <w:t>Textboxen</w:t>
+      </w:r>
+      <w:proofErr w:type="spellEnd"/>
+      <w:r>
+        <w:rPr>
+          <w:lang w:eastAsia="de-DE"/>
+        </w:rPr>
+        <w:t xml:space="preserve"> für </w:t>
+      </w:r>
+      <w:r>
+        <w:rPr>
+          <w:lang w:eastAsia="de-DE"/>
+        </w:rPr>
         <w:t xml:space="preserve">GitHub-Autorisierung wurden hinzugefügt. Momentan </w:t>
       </w:r>
       <w:r>
         <w:rPr>
           <w:lang w:eastAsia="de-DE"/>
         </w:rPr>
-        <w:t>werden diese nur für die Initialisierung eines neuen Gits verwendet.</w:t>
+        <w:t xml:space="preserve">werden diese nur für die Initialisierung eines neuen </w:t>
+      </w:r>
+      <w:proofErr w:type="spellStart"/>
+      <w:r>
+        <w:rPr>
+          <w:lang w:eastAsia="de-DE"/>
+        </w:rPr>
+        <w:t>Gits</w:t>
+      </w:r>
+      <w:proofErr w:type="spellEnd"/>
+      <w:r>
+        <w:rPr>
+          <w:lang w:eastAsia="de-DE"/>
+        </w:rPr>
+        <w:t xml:space="preserve"> verwendet.</w:t>
       </w:r>
     </w:p>
     <w:p>
@@ -3674,12 +4205,20 @@
           <w:lang w:eastAsia="de-DE"/>
         </w:rPr>
       </w:pPr>
+      <w:proofErr w:type="spellStart"/>
       <w:r>
         <w:rPr>
           <w:lang w:eastAsia="de-DE"/>
         </w:rPr>
         <w:lastRenderedPageBreak/>
-        <w:t>GitGui_Branches:</w:t>
+        <w:t>GitGui_Branches</w:t>
+      </w:r>
+      <w:proofErr w:type="spellEnd"/>
+      <w:r>
+        <w:rPr>
+          <w:lang w:eastAsia="de-DE"/>
+        </w:rPr>
+        <w:t>:</w:t>
       </w:r>
     </w:p>
     <w:p>
@@ -3691,6 +4230,7 @@
       </w:pPr>
       <w:r>
         <w:rPr>
+          <w:noProof/>
           <w:lang w:eastAsia="de-DE"/>
         </w:rPr>
         <w:drawing>
@@ -3783,7 +4323,21 @@
         <w:rPr>
           <w:lang w:val="de-CH" w:eastAsia="de-DE"/>
         </w:rPr>
-        <w:t>alle Commits anzeigt</w:t>
+        <w:t xml:space="preserve">alle </w:t>
+      </w:r>
+      <w:proofErr w:type="spellStart"/>
+      <w:r>
+        <w:rPr>
+          <w:lang w:val="de-CH" w:eastAsia="de-DE"/>
+        </w:rPr>
+        <w:t>Commits</w:t>
+      </w:r>
+      <w:proofErr w:type="spellEnd"/>
+      <w:r>
+        <w:rPr>
+          <w:lang w:val="de-CH" w:eastAsia="de-DE"/>
+        </w:rPr>
+        <w:t xml:space="preserve"> anzeigt</w:t>
       </w:r>
       <w:r>
         <w:rPr>
@@ -3829,6 +4383,7 @@
           <w:lang w:eastAsia="de-DE"/>
         </w:rPr>
       </w:pPr>
+      <w:proofErr w:type="spellStart"/>
       <w:r>
         <w:rPr>
           <w:lang w:eastAsia="de-DE"/>
@@ -3839,7 +4394,14 @@
         <w:rPr>
           <w:lang w:eastAsia="de-DE"/>
         </w:rPr>
-        <w:t xml:space="preserve">_Clone_Repository: </w:t>
+        <w:t>_Clone_Repository</w:t>
+      </w:r>
+      <w:proofErr w:type="spellEnd"/>
+      <w:r>
+        <w:rPr>
+          <w:lang w:eastAsia="de-DE"/>
+        </w:rPr>
+        <w:t xml:space="preserve">: </w:t>
       </w:r>
     </w:p>
     <w:p>
@@ -3923,7 +4485,35 @@
         <w:rPr>
           <w:color w:val="0070C0"/>
         </w:rPr>
-        <w:t xml:space="preserve"> wie z.B: $btn_ok_Click)</w:t>
+        <w:t xml:space="preserve"> wie </w:t>
+      </w:r>
+      <w:proofErr w:type="spellStart"/>
+      <w:r>
+        <w:rPr>
+          <w:color w:val="0070C0"/>
+        </w:rPr>
+        <w:t>z.B</w:t>
+      </w:r>
+      <w:proofErr w:type="spellEnd"/>
+      <w:r>
+        <w:rPr>
+          <w:color w:val="0070C0"/>
+        </w:rPr>
+        <w:t>: $</w:t>
+      </w:r>
+      <w:proofErr w:type="spellStart"/>
+      <w:r>
+        <w:rPr>
+          <w:color w:val="0070C0"/>
+        </w:rPr>
+        <w:t>btn_ok_Click</w:t>
+      </w:r>
+      <w:proofErr w:type="spellEnd"/>
+      <w:r>
+        <w:rPr>
+          <w:color w:val="0070C0"/>
+        </w:rPr>
+        <w:t>)</w:t>
       </w:r>
       <w:r>
         <w:rPr>
@@ -4027,39 +4617,21 @@
         <w:t>Betriebsdokumentation (</w:t>
       </w:r>
       <w:r>
-        <w:rPr>
-          <w:color w:val="7030A0"/>
-        </w:rPr>
         <w:t xml:space="preserve">Meilenstein </w:t>
       </w:r>
       <w:r>
-        <w:rPr>
-          <w:color w:val="7030A0"/>
-        </w:rPr>
         <w:t>C</w:t>
       </w:r>
       <w:r>
-        <w:rPr>
-          <w:color w:val="7030A0"/>
-        </w:rPr>
         <w:t xml:space="preserve">: </w:t>
       </w:r>
       <w:r>
-        <w:rPr>
-          <w:color w:val="7030A0"/>
-        </w:rPr>
         <w:t>individuelle A</w:t>
       </w:r>
       <w:r>
-        <w:rPr>
-          <w:color w:val="7030A0"/>
-        </w:rPr>
         <w:t>ufgabe</w:t>
       </w:r>
       <w:r>
-        <w:rPr>
-          <w:color w:val="7030A0"/>
-        </w:rPr>
         <w:t xml:space="preserve"> 3</w:t>
       </w:r>
       <w:r>
@@ -4106,34 +4678,569 @@
       </w:r>
     </w:p>
     <w:p>
-      <w:r>
-        <w:t xml:space="preserve">Das Programm ist folgendermassen zu installieren </w:t>
-      </w:r>
-      <w:r>
-        <w:t xml:space="preserve">und konfiguriert </w:t>
-      </w:r>
-      <w:r>
-        <w:t>...</w:t>
+      <w:pPr>
+        <w:pStyle w:val="Listenabsatz"/>
+        <w:numPr>
+          <w:ilvl w:val="0"/>
+          <w:numId w:val="35"/>
+        </w:numPr>
+        <w:ind w:left="426" w:hanging="426"/>
+      </w:pPr>
+      <w:r>
+        <w:t xml:space="preserve">Neuste Version von </w:t>
+      </w:r>
+      <w:proofErr w:type="spellStart"/>
+      <w:r>
+        <w:t>git</w:t>
+      </w:r>
+      <w:proofErr w:type="spellEnd"/>
+      <w:r>
+        <w:t xml:space="preserve"> herunterladen und installieren</w:t>
+      </w:r>
+      <w:r>
+        <w:t>:</w:t>
       </w:r>
       <w:r>
         <w:br/>
       </w:r>
       <w:r>
-        <w:br/>
+        <w:t>(</w:t>
+      </w:r>
+      <w:hyperlink r:id="rId15" w:history="1">
+        <w:r>
+          <w:rPr>
+            <w:rStyle w:val="Hyperlink"/>
+          </w:rPr>
+          <w:t>https://git-scm.com/downloads</w:t>
+        </w:r>
+      </w:hyperlink>
+      <w:r>
+        <w:t>)</w:t>
       </w:r>
     </w:p>
     <w:p>
       <w:pPr>
-        <w:pStyle w:val="berschrift2"/>
-      </w:pPr>
-      <w:r>
-        <w:t>Bedienungsanleitung</w:t>
-      </w:r>
-      <w:r>
-        <w:t xml:space="preserve"> für Benutzer</w:t>
+        <w:pStyle w:val="Listenabsatz"/>
+        <w:numPr>
+          <w:ilvl w:val="0"/>
+          <w:numId w:val="35"/>
+        </w:numPr>
+        <w:ind w:left="426" w:hanging="426"/>
+        <w:rPr>
+          <w:lang w:val="en-US"/>
+        </w:rPr>
+      </w:pPr>
+      <w:r>
+        <w:rPr>
+          <w:lang w:val="en-US"/>
+        </w:rPr>
+        <w:t xml:space="preserve">Repository </w:t>
+      </w:r>
+      <w:proofErr w:type="spellStart"/>
+      <w:r>
+        <w:rPr>
+          <w:lang w:val="en-US"/>
+        </w:rPr>
+        <w:t>GitGui</w:t>
+      </w:r>
+      <w:proofErr w:type="spellEnd"/>
+      <w:r>
+        <w:rPr>
+          <w:lang w:val="en-US"/>
+        </w:rPr>
+        <w:t xml:space="preserve"> (</w:t>
+      </w:r>
+      <w:r>
+        <w:rPr>
+          <w:lang w:val="en-US"/>
+        </w:rPr>
+        <w:t>https://github.com/Sraosha47/GitHub-GUI</w:t>
+      </w:r>
+      <w:r>
+        <w:rPr>
+          <w:lang w:val="en-US"/>
+        </w:rPr>
+        <w:t xml:space="preserve">) </w:t>
+      </w:r>
+      <w:proofErr w:type="spellStart"/>
+      <w:r>
+        <w:rPr>
+          <w:lang w:val="en-US"/>
+        </w:rPr>
+        <w:t>forken</w:t>
+      </w:r>
+      <w:proofErr w:type="spellEnd"/>
+      <w:r>
+        <w:rPr>
+          <w:lang w:val="en-US"/>
+        </w:rPr>
+        <w:t>.</w:t>
+      </w:r>
+      <w:r>
+        <w:rPr>
+          <w:lang w:val="en-US"/>
+        </w:rPr>
+        <w:br/>
+      </w:r>
+      <w:r>
+        <w:drawing>
+          <wp:inline distT="0" distB="0" distL="0" distR="0" wp14:anchorId="27834AD0" wp14:editId="72D9E048">
+            <wp:extent cx="3645087" cy="1181161"/>
+            <wp:effectExtent l="0" t="0" r="0" b="0"/>
+            <wp:docPr id="10" name="Grafik 10" descr="Ein Bild, das Text, Gerät, Anzeige, Messanzeige enthält.&#10;&#10;Automatisch generierte Beschreibung"/>
+            <wp:cNvGraphicFramePr>
+              <a:graphicFrameLocks xmlns:a="http://schemas.openxmlformats.org/drawingml/2006/main" noChangeAspect="1"/>
+            </wp:cNvGraphicFramePr>
+            <a:graphic xmlns:a="http://schemas.openxmlformats.org/drawingml/2006/main">
+              <a:graphicData uri="http://schemas.openxmlformats.org/drawingml/2006/picture">
+                <pic:pic xmlns:pic="http://schemas.openxmlformats.org/drawingml/2006/picture">
+                  <pic:nvPicPr>
+                    <pic:cNvPr id="10" name="Grafik 10" descr="Ein Bild, das Text, Gerät, Anzeige, Messanzeige enthält.&#10;&#10;Automatisch generierte Beschreibung"/>
+                    <pic:cNvPicPr/>
+                  </pic:nvPicPr>
+                  <pic:blipFill>
+                    <a:blip r:embed="rId16"/>
+                    <a:stretch>
+                      <a:fillRect/>
+                    </a:stretch>
+                  </pic:blipFill>
+                  <pic:spPr>
+                    <a:xfrm>
+                      <a:off x="0" y="0"/>
+                      <a:ext cx="3645087" cy="1181161"/>
+                    </a:xfrm>
+                    <a:prstGeom prst="rect">
+                      <a:avLst/>
+                    </a:prstGeom>
+                  </pic:spPr>
+                </pic:pic>
+              </a:graphicData>
+            </a:graphic>
+          </wp:inline>
+        </w:drawing>
       </w:r>
     </w:p>
     <w:p>
+      <w:pPr>
+        <w:pStyle w:val="Listenabsatz"/>
+        <w:numPr>
+          <w:ilvl w:val="0"/>
+          <w:numId w:val="35"/>
+        </w:numPr>
+        <w:ind w:left="426" w:hanging="426"/>
+        <w:rPr>
+          <w:lang w:val="en-US"/>
+        </w:rPr>
+      </w:pPr>
+      <w:r>
+        <w:rPr>
+          <w:lang w:val="en-US"/>
+        </w:rPr>
+        <w:t xml:space="preserve">Zu </w:t>
+      </w:r>
+      <w:proofErr w:type="spellStart"/>
+      <w:r>
+        <w:rPr>
+          <w:lang w:val="en-US"/>
+        </w:rPr>
+        <w:t>eigenem</w:t>
+      </w:r>
+      <w:proofErr w:type="spellEnd"/>
+      <w:r>
+        <w:rPr>
+          <w:lang w:val="en-US"/>
+        </w:rPr>
+        <w:t xml:space="preserve"> Fork </w:t>
+      </w:r>
+      <w:proofErr w:type="spellStart"/>
+      <w:r>
+        <w:rPr>
+          <w:lang w:val="en-US"/>
+        </w:rPr>
+        <w:t>wechseln</w:t>
+      </w:r>
+      <w:proofErr w:type="spellEnd"/>
+      <w:r>
+        <w:rPr>
+          <w:lang w:val="en-US"/>
+        </w:rPr>
+        <w:t>.</w:t>
+      </w:r>
+    </w:p>
+    <w:p>
+      <w:pPr>
+        <w:pStyle w:val="Listenabsatz"/>
+        <w:numPr>
+          <w:ilvl w:val="0"/>
+          <w:numId w:val="35"/>
+        </w:numPr>
+        <w:ind w:left="426" w:hanging="426"/>
+        <w:rPr>
+          <w:lang w:val="de-CH"/>
+        </w:rPr>
+      </w:pPr>
+      <w:r>
+        <w:rPr>
+          <w:lang w:val="de-CH"/>
+        </w:rPr>
+        <w:t>Zu Branch “</w:t>
+      </w:r>
+      <w:proofErr w:type="spellStart"/>
+      <w:r>
+        <w:rPr>
+          <w:lang w:val="de-CH"/>
+        </w:rPr>
+        <w:t>afkhami</w:t>
+      </w:r>
+      <w:proofErr w:type="spellEnd"/>
+      <w:r>
+        <w:rPr>
+          <w:lang w:val="de-CH"/>
+        </w:rPr>
+        <w:t>”</w:t>
+      </w:r>
+      <w:r>
+        <w:rPr>
+          <w:lang w:val="de-CH"/>
+        </w:rPr>
+        <w:t xml:space="preserve"> wechseln</w:t>
+      </w:r>
+      <w:r>
+        <w:rPr>
+          <w:lang w:val="de-CH"/>
+        </w:rPr>
+        <w:t xml:space="preserve"> u</w:t>
+      </w:r>
+      <w:r>
+        <w:rPr>
+          <w:lang w:val="de-CH"/>
+        </w:rPr>
+        <w:t>nd link kopieren.</w:t>
+      </w:r>
+      <w:r>
+        <w:rPr>
+          <w:lang w:val="de-CH"/>
+        </w:rPr>
+        <w:br/>
+      </w:r>
+      <w:r>
+        <w:rPr>
+          <w:lang w:val="en-US"/>
+        </w:rPr>
+        <w:drawing>
+          <wp:inline distT="0" distB="0" distL="0" distR="0" wp14:anchorId="74D97B5A" wp14:editId="565E187D">
+            <wp:extent cx="3676839" cy="2730640"/>
+            <wp:effectExtent l="0" t="0" r="0" b="0"/>
+            <wp:docPr id="12" name="Grafik 12"/>
+            <wp:cNvGraphicFramePr>
+              <a:graphicFrameLocks xmlns:a="http://schemas.openxmlformats.org/drawingml/2006/main" noChangeAspect="1"/>
+            </wp:cNvGraphicFramePr>
+            <a:graphic xmlns:a="http://schemas.openxmlformats.org/drawingml/2006/main">
+              <a:graphicData uri="http://schemas.openxmlformats.org/drawingml/2006/picture">
+                <pic:pic xmlns:pic="http://schemas.openxmlformats.org/drawingml/2006/picture">
+                  <pic:nvPicPr>
+                    <pic:cNvPr id="1" name=""/>
+                    <pic:cNvPicPr/>
+                  </pic:nvPicPr>
+                  <pic:blipFill>
+                    <a:blip r:embed="rId17"/>
+                    <a:stretch>
+                      <a:fillRect/>
+                    </a:stretch>
+                  </pic:blipFill>
+                  <pic:spPr>
+                    <a:xfrm>
+                      <a:off x="0" y="0"/>
+                      <a:ext cx="3676839" cy="2730640"/>
+                    </a:xfrm>
+                    <a:prstGeom prst="rect">
+                      <a:avLst/>
+                    </a:prstGeom>
+                  </pic:spPr>
+                </pic:pic>
+              </a:graphicData>
+            </a:graphic>
+          </wp:inline>
+        </w:drawing>
+      </w:r>
+    </w:p>
+    <w:p>
+      <w:pPr>
+        <w:pStyle w:val="Listenabsatz"/>
+        <w:numPr>
+          <w:ilvl w:val="0"/>
+          <w:numId w:val="35"/>
+        </w:numPr>
+        <w:ind w:left="426" w:hanging="426"/>
+        <w:rPr>
+          <w:lang w:val="de-CH"/>
+        </w:rPr>
+      </w:pPr>
+      <w:r>
+        <w:rPr>
+          <w:lang w:val="de-CH"/>
+        </w:rPr>
+        <w:t>Im Terminal an gewünschten Ort wechseln (Set-</w:t>
+      </w:r>
+      <w:proofErr w:type="spellStart"/>
+      <w:r>
+        <w:rPr>
+          <w:lang w:val="de-CH"/>
+        </w:rPr>
+        <w:t>Locatio</w:t>
+      </w:r>
+      <w:proofErr w:type="spellEnd"/>
+      <w:r>
+        <w:rPr>
+          <w:lang w:val="de-CH"/>
+        </w:rPr>
+        <w:t xml:space="preserve"> [Pfad])</w:t>
+      </w:r>
+    </w:p>
+    <w:p>
+      <w:pPr>
+        <w:pStyle w:val="Listenabsatz"/>
+        <w:numPr>
+          <w:ilvl w:val="0"/>
+          <w:numId w:val="35"/>
+        </w:numPr>
+        <w:ind w:left="426" w:hanging="426"/>
+        <w:rPr>
+          <w:lang w:val="de-CH"/>
+        </w:rPr>
+      </w:pPr>
+      <w:proofErr w:type="spellStart"/>
+      <w:r>
+        <w:rPr>
+          <w:lang w:val="de-CH"/>
+        </w:rPr>
+        <w:t>git</w:t>
+      </w:r>
+      <w:proofErr w:type="spellEnd"/>
+      <w:r>
+        <w:rPr>
+          <w:lang w:val="de-CH"/>
+        </w:rPr>
+        <w:t xml:space="preserve"> </w:t>
+      </w:r>
+      <w:proofErr w:type="spellStart"/>
+      <w:r>
+        <w:rPr>
+          <w:lang w:val="de-CH"/>
+        </w:rPr>
+        <w:t>clone</w:t>
+      </w:r>
+      <w:proofErr w:type="spellEnd"/>
+      <w:r>
+        <w:rPr>
+          <w:lang w:val="de-CH"/>
+        </w:rPr>
+        <w:t xml:space="preserve"> </w:t>
+      </w:r>
+      <w:r>
+        <w:rPr>
+          <w:lang w:val="de-CH"/>
+        </w:rPr>
+        <w:t>[kopierter Link]</w:t>
+      </w:r>
+    </w:p>
+    <w:p>
+      <w:pPr>
+        <w:pStyle w:val="Listenabsatz"/>
+        <w:ind w:left="426"/>
+        <w:rPr>
+          <w:lang w:val="de-CH"/>
+        </w:rPr>
+      </w:pPr>
+      <w:r>
+        <w:rPr>
+          <w:lang w:val="de-CH"/>
+        </w:rPr>
+        <w:t>Optional:</w:t>
+      </w:r>
+    </w:p>
+    <w:p>
+      <w:pPr>
+        <w:pStyle w:val="Listenabsatz"/>
+        <w:numPr>
+          <w:ilvl w:val="0"/>
+          <w:numId w:val="35"/>
+        </w:numPr>
+        <w:ind w:left="426" w:hanging="426"/>
+        <w:rPr>
+          <w:lang w:val="fr-CH"/>
+        </w:rPr>
+      </w:pPr>
+      <w:r>
+        <w:rPr>
+          <w:lang w:val="fr-CH"/>
+        </w:rPr>
+        <w:t>Set-Location [</w:t>
+      </w:r>
+      <w:proofErr w:type="spellStart"/>
+      <w:r>
+        <w:rPr>
+          <w:lang w:val="fr-CH"/>
+        </w:rPr>
+        <w:t>Pfad</w:t>
+      </w:r>
+      <w:proofErr w:type="spellEnd"/>
+      <w:r>
+        <w:rPr>
+          <w:lang w:val="fr-CH"/>
+        </w:rPr>
+        <w:t xml:space="preserve"> des </w:t>
+      </w:r>
+      <w:proofErr w:type="spellStart"/>
+      <w:r>
+        <w:rPr>
+          <w:lang w:val="fr-CH"/>
+        </w:rPr>
+        <w:t>ge</w:t>
+      </w:r>
+      <w:r>
+        <w:rPr>
+          <w:lang w:val="fr-CH"/>
+        </w:rPr>
+        <w:t>klonten</w:t>
+      </w:r>
+      <w:proofErr w:type="spellEnd"/>
+      <w:r>
+        <w:rPr>
+          <w:lang w:val="fr-CH"/>
+        </w:rPr>
+        <w:t xml:space="preserve"> Repos]</w:t>
+      </w:r>
+    </w:p>
+    <w:p>
+      <w:pPr>
+        <w:pStyle w:val="Listenabsatz"/>
+        <w:numPr>
+          <w:ilvl w:val="0"/>
+          <w:numId w:val="35"/>
+        </w:numPr>
+        <w:ind w:left="426" w:hanging="426"/>
+        <w:rPr>
+          <w:lang w:val="fr-CH"/>
+        </w:rPr>
+      </w:pPr>
+      <w:r>
+        <w:rPr>
+          <w:lang w:val="fr-CH"/>
+        </w:rPr>
+        <w:t xml:space="preserve">git </w:t>
+      </w:r>
+      <w:proofErr w:type="spellStart"/>
+      <w:r>
+        <w:rPr>
+          <w:lang w:val="fr-CH"/>
+        </w:rPr>
+        <w:t>add</w:t>
+      </w:r>
+      <w:proofErr w:type="spellEnd"/>
+      <w:r>
+        <w:rPr>
+          <w:lang w:val="fr-CH"/>
+        </w:rPr>
+        <w:t xml:space="preserve"> *</w:t>
+      </w:r>
+    </w:p>
+    <w:p>
+      <w:pPr>
+        <w:pStyle w:val="Listenabsatz"/>
+        <w:numPr>
+          <w:ilvl w:val="0"/>
+          <w:numId w:val="35"/>
+        </w:numPr>
+        <w:ind w:left="426" w:hanging="426"/>
+        <w:rPr>
+          <w:lang w:val="en-US"/>
+        </w:rPr>
+      </w:pPr>
+      <w:r>
+        <w:rPr>
+          <w:lang w:val="en-US"/>
+        </w:rPr>
+        <w:t>git commit -m «Repository cloned »</w:t>
+      </w:r>
+    </w:p>
+    <w:p>
+      <w:pPr>
+        <w:pStyle w:val="Listenabsatz"/>
+        <w:numPr>
+          <w:ilvl w:val="0"/>
+          <w:numId w:val="35"/>
+        </w:numPr>
+        <w:ind w:left="426" w:hanging="425"/>
+        <w:rPr>
+          <w:lang w:val="en-US"/>
+        </w:rPr>
+      </w:pPr>
+      <w:r>
+        <w:rPr>
+          <w:lang w:val="en-US"/>
+        </w:rPr>
+        <w:t>git remote add origin [</w:t>
+      </w:r>
+      <w:proofErr w:type="spellStart"/>
+      <w:r>
+        <w:rPr>
+          <w:lang w:val="en-US"/>
+        </w:rPr>
+        <w:t>kopierter</w:t>
+      </w:r>
+      <w:proofErr w:type="spellEnd"/>
+      <w:r>
+        <w:rPr>
+          <w:lang w:val="en-US"/>
+        </w:rPr>
+        <w:t xml:space="preserve"> Link]</w:t>
+      </w:r>
+    </w:p>
+    <w:p>
+      <w:pPr>
+        <w:pStyle w:val="Listenabsatz"/>
+        <w:numPr>
+          <w:ilvl w:val="0"/>
+          <w:numId w:val="35"/>
+        </w:numPr>
+        <w:ind w:left="426" w:hanging="425"/>
+        <w:rPr>
+          <w:lang w:val="en-US"/>
+        </w:rPr>
+      </w:pPr>
+      <w:r>
+        <w:rPr>
+          <w:lang w:val="en-US"/>
+        </w:rPr>
+        <w:t>git push --set-upstream origin main</w:t>
+      </w:r>
+      <w:r>
+        <w:rPr>
+          <w:lang w:val="en-US"/>
+        </w:rPr>
+        <w:br/>
+      </w:r>
+      <w:r>
+        <w:rPr>
+          <w:lang w:val="en-US"/>
+        </w:rPr>
+        <w:br/>
+      </w:r>
+    </w:p>
+    <w:p>
+      <w:pPr>
+        <w:pStyle w:val="berschrift2"/>
+      </w:pPr>
+      <w:r>
+        <w:lastRenderedPageBreak/>
+        <w:t>Bedienungsanleitung</w:t>
+      </w:r>
+      <w:r>
+        <w:t xml:space="preserve"> für Benutzer</w:t>
+      </w:r>
+    </w:p>
+    <w:p>
       <w:r>
         <w:t>Das Programm ist folgendermassen zu bedienen ...</w:t>
       </w:r>
@@ -4145,8 +5252,8 @@
       </w:r>
     </w:p>
     <w:sectPr>
-      <w:headerReference w:type="default" r:id="rId15"/>
-      <w:footerReference w:type="default" r:id="rId16"/>
+      <w:headerReference w:type="default" r:id="rId18"/>
+      <w:footerReference w:type="default" r:id="rId19"/>
       <w:pgSz w:w="11906" w:h="16838" w:code="9"/>
       <w:pgMar w:top="1985" w:right="1134" w:bottom="1985" w:left="1418" w:header="851" w:footer="567" w:gutter="0"/>
       <w:cols w:space="567"/>
@@ -4575,7 +5682,7 @@
   <w:abstractNum w:abstractNumId="2" w15:restartNumberingAfterBreak="0">
     <w:nsid w:val="0AE63C0C"/>
     <w:multiLevelType w:val="multilevel"/>
-    <w:tmpl w:val="4C5E140E"/>
+    <w:tmpl w:val="9ABA4900"/>
     <w:lvl w:ilvl="0">
       <w:start w:val="1"/>
       <w:numFmt w:val="decimal"/>
@@ -7171,6 +8278,92 @@
     </w:lvl>
   </w:abstractNum>
   <w:abstractNum w:abstractNumId="25" w15:restartNumberingAfterBreak="0">
+    <w:nsid w:val="67515DC3"/>
+    <w:multiLevelType w:val="hybridMultilevel"/>
+    <w:tmpl w:val="E148128E"/>
+    <w:lvl w:ilvl="0" w:tplc="0807000F">
+      <w:start w:val="1"/>
+      <w:numFmt w:val="decimal"/>
+      <w:lvlText w:val="%1."/>
+      <w:lvlJc w:val="left"/>
+      <w:pPr>
+        <w:ind w:left="720" w:hanging="360"/>
+      </w:pPr>
+    </w:lvl>
+    <w:lvl w:ilvl="1" w:tplc="08070019" w:tentative="1">
+      <w:start w:val="1"/>
+      <w:numFmt w:val="lowerLetter"/>
+      <w:lvlText w:val="%2."/>
+      <w:lvlJc w:val="left"/>
+      <w:pPr>
+        <w:ind w:left="1440" w:hanging="360"/>
+      </w:pPr>
+    </w:lvl>
+    <w:lvl w:ilvl="2" w:tplc="0807001B" w:tentative="1">
+      <w:start w:val="1"/>
+      <w:numFmt w:val="lowerRoman"/>
+      <w:lvlText w:val="%3."/>
+      <w:lvlJc w:val="right"/>
+      <w:pPr>
+        <w:ind w:left="2160" w:hanging="180"/>
+      </w:pPr>
+    </w:lvl>
+    <w:lvl w:ilvl="3" w:tplc="0807000F" w:tentative="1">
+      <w:start w:val="1"/>
+      <w:numFmt w:val="decimal"/>
+      <w:lvlText w:val="%4."/>
+      <w:lvlJc w:val="left"/>
+      <w:pPr>
+        <w:ind w:left="2880" w:hanging="360"/>
+      </w:pPr>
+    </w:lvl>
+    <w:lvl w:ilvl="4" w:tplc="08070019" w:tentative="1">
+      <w:start w:val="1"/>
+      <w:numFmt w:val="lowerLetter"/>
+      <w:lvlText w:val="%5."/>
+      <w:lvlJc w:val="left"/>
+      <w:pPr>
+        <w:ind w:left="3600" w:hanging="360"/>
+      </w:pPr>
+    </w:lvl>
+    <w:lvl w:ilvl="5" w:tplc="0807001B" w:tentative="1">
+      <w:start w:val="1"/>
+      <w:numFmt w:val="lowerRoman"/>
+      <w:lvlText w:val="%6."/>
+      <w:lvlJc w:val="right"/>
+      <w:pPr>
+        <w:ind w:left="4320" w:hanging="180"/>
+      </w:pPr>
+    </w:lvl>
+    <w:lvl w:ilvl="6" w:tplc="0807000F" w:tentative="1">
+      <w:start w:val="1"/>
+      <w:numFmt w:val="decimal"/>
+      <w:lvlText w:val="%7."/>
+      <w:lvlJc w:val="left"/>
+      <w:pPr>
+        <w:ind w:left="5040" w:hanging="360"/>
+      </w:pPr>
+    </w:lvl>
+    <w:lvl w:ilvl="7" w:tplc="08070019" w:tentative="1">
+      <w:start w:val="1"/>
+      <w:numFmt w:val="lowerLetter"/>
+      <w:lvlText w:val="%8."/>
+      <w:lvlJc w:val="left"/>
+      <w:pPr>
+        <w:ind w:left="5760" w:hanging="360"/>
+      </w:pPr>
+    </w:lvl>
+    <w:lvl w:ilvl="8" w:tplc="0807001B" w:tentative="1">
+      <w:start w:val="1"/>
+      <w:numFmt w:val="lowerRoman"/>
+      <w:lvlText w:val="%9."/>
+      <w:lvlJc w:val="right"/>
+      <w:pPr>
+        <w:ind w:left="6480" w:hanging="180"/>
+      </w:pPr>
+    </w:lvl>
+  </w:abstractNum>
+  <w:abstractNum w:abstractNumId="26" w15:restartNumberingAfterBreak="0">
     <w:nsid w:val="684B4E42"/>
     <w:multiLevelType w:val="hybridMultilevel"/>
     <w:tmpl w:val="E7765020"/>
@@ -7283,7 +8476,7 @@
       </w:rPr>
     </w:lvl>
   </w:abstractNum>
-  <w:abstractNum w:abstractNumId="26" w15:restartNumberingAfterBreak="0">
+  <w:abstractNum w:abstractNumId="27" w15:restartNumberingAfterBreak="0">
     <w:nsid w:val="6BC70D48"/>
     <w:multiLevelType w:val="hybridMultilevel"/>
     <w:tmpl w:val="6D1060D6"/>
@@ -7396,7 +8589,7 @@
       </w:rPr>
     </w:lvl>
   </w:abstractNum>
-  <w:abstractNum w:abstractNumId="27" w15:restartNumberingAfterBreak="0">
+  <w:abstractNum w:abstractNumId="28" w15:restartNumberingAfterBreak="0">
     <w:nsid w:val="6DA409CA"/>
     <w:multiLevelType w:val="hybridMultilevel"/>
     <w:tmpl w:val="3A78746A"/>
@@ -7537,7 +8730,7 @@
       </w:rPr>
     </w:lvl>
   </w:abstractNum>
-  <w:abstractNum w:abstractNumId="28" w15:restartNumberingAfterBreak="0">
+  <w:abstractNum w:abstractNumId="29" w15:restartNumberingAfterBreak="0">
     <w:nsid w:val="70954BB8"/>
     <w:multiLevelType w:val="multilevel"/>
     <w:tmpl w:val="0407001F"/>
@@ -7623,7 +8816,7 @@
       </w:pPr>
     </w:lvl>
   </w:abstractNum>
-  <w:abstractNum w:abstractNumId="29" w15:restartNumberingAfterBreak="0">
+  <w:abstractNum w:abstractNumId="30" w15:restartNumberingAfterBreak="0">
     <w:nsid w:val="75952D4D"/>
     <w:multiLevelType w:val="hybridMultilevel"/>
     <w:tmpl w:val="B2308784"/>
@@ -7739,7 +8932,7 @@
       </w:pPr>
     </w:lvl>
   </w:abstractNum>
-  <w:abstractNum w:abstractNumId="30" w15:restartNumberingAfterBreak="0">
+  <w:abstractNum w:abstractNumId="31" w15:restartNumberingAfterBreak="0">
     <w:nsid w:val="7AB12298"/>
     <w:multiLevelType w:val="hybridMultilevel"/>
     <w:tmpl w:val="92F68D36"/>
@@ -7856,16 +9049,16 @@
     <w:abstractNumId w:val="8"/>
   </w:num>
   <w:num w:numId="2">
-    <w:abstractNumId w:val="29"/>
+    <w:abstractNumId w:val="30"/>
   </w:num>
   <w:num w:numId="3">
     <w:abstractNumId w:val="15"/>
   </w:num>
   <w:num w:numId="4">
-    <w:abstractNumId w:val="27"/>
+    <w:abstractNumId w:val="28"/>
   </w:num>
   <w:num w:numId="5">
-    <w:abstractNumId w:val="27"/>
+    <w:abstractNumId w:val="28"/>
   </w:num>
   <w:num w:numId="6">
     <w:abstractNumId w:val="18"/>
@@ -7907,7 +9100,7 @@
     <w:abstractNumId w:val="3"/>
   </w:num>
   <w:num w:numId="19">
-    <w:abstractNumId w:val="28"/>
+    <w:abstractNumId w:val="29"/>
   </w:num>
   <w:num w:numId="20">
     <w:abstractNumId w:val="7"/>
@@ -7928,7 +9121,7 @@
     <w:abstractNumId w:val="22"/>
   </w:num>
   <w:num w:numId="26">
-    <w:abstractNumId w:val="26"/>
+    <w:abstractNumId w:val="27"/>
   </w:num>
   <w:num w:numId="27">
     <w:abstractNumId w:val="23"/>
@@ -7946,12 +9139,15 @@
     <w:abstractNumId w:val="19"/>
   </w:num>
   <w:num w:numId="32">
-    <w:abstractNumId w:val="30"/>
+    <w:abstractNumId w:val="31"/>
   </w:num>
   <w:num w:numId="33">
     <w:abstractNumId w:val="12"/>
   </w:num>
   <w:num w:numId="34">
+    <w:abstractNumId w:val="26"/>
+  </w:num>
+  <w:num w:numId="35">
     <w:abstractNumId w:val="25"/>
   </w:num>
 </w:numbering>
@@ -8362,7 +9558,7 @@
     <w:next w:val="Textkrper"/>
     <w:autoRedefine/>
     <w:qFormat/>
-    <w:rsid w:val="000A3F28"/>
+    <w:rsid w:val="00BE1EB3"/>
     <w:pPr>
       <w:keepNext/>
       <w:numPr>
@@ -8971,6 +10167,27 @@
       <w:lang w:val="de-CH" w:eastAsia="de-CH"/>
     </w:rPr>
   </w:style>
+  <w:style w:type="character" w:styleId="Hyperlink">
+    <w:name w:val="Hyperlink"/>
+    <w:basedOn w:val="Absatz-Standardschriftart"/>
+    <w:uiPriority w:val="99"/>
+    <w:unhideWhenUsed/>
+    <w:rsid w:val="00204EAF"/>
+    <w:rPr>
+      <w:color w:val="0000FF" w:themeColor="hyperlink"/>
+      <w:u w:val="single"/>
+    </w:rPr>
+  </w:style>
+  <w:style w:type="character" w:styleId="NichtaufgelsteErwhnung">
+    <w:name w:val="Unresolved Mention"/>
+    <w:basedOn w:val="Absatz-Standardschriftart"/>
+    <w:uiPriority w:val="99"/>
+    <w:rsid w:val="00204EAF"/>
+    <w:rPr>
+      <w:color w:val="605E5C"/>
+      <w:shd w:val="clear" w:color="auto" w:fill="E1DFDD"/>
+    </w:rPr>
+  </w:style>
 </w:styles>
 </file>
 

</xml_diff>

<commit_message>
Added function and event handler description of gitgui
</commit_message>
<xml_diff>
--- a/Dokumente/GitHub-Gui_Afkhami_Doku.docx
+++ b/Dokumente/GitHub-Gui_Afkhami_Doku.docx
@@ -3946,33 +3946,6 @@
         </w:rPr>
         <w:t>Afkhami</w:t>
       </w:r>
-      <w:r>
-        <w:rPr>
-          <w:b/>
-          <w:bCs/>
-          <w:color w:val="4F81BD" w:themeColor="accent1"/>
-          <w:lang w:val="it-IT"/>
-        </w:rPr>
-        <w:t>_</w:t>
-      </w:r>
-      <w:r>
-        <w:rPr>
-          <w:b/>
-          <w:bCs/>
-          <w:color w:val="4F81BD" w:themeColor="accent1"/>
-          <w:lang w:val="it-IT"/>
-        </w:rPr>
-        <w:t>G</w:t>
-      </w:r>
-      <w:r>
-        <w:rPr>
-          <w:b/>
-          <w:bCs/>
-          <w:color w:val="4F81BD" w:themeColor="accent1"/>
-          <w:lang w:val="it-IT"/>
-        </w:rPr>
-        <w:t>reil</w:t>
-      </w:r>
     </w:p>
     <w:p>
       <w:pPr>
@@ -4422,12 +4395,31 @@
         </w:rPr>
         <w:t>en</w:t>
       </w:r>
+      <w:r>
+        <w:rPr>
+          <w:lang w:eastAsia="de-DE"/>
+        </w:rPr>
+        <w:t xml:space="preserve"> am GUI</w:t>
+      </w:r>
+    </w:p>
+    <w:p>
+      <w:pPr>
+        <w:spacing w:before="0" w:after="0"/>
+        <w:rPr>
+          <w:b/>
+          <w:lang w:eastAsia="de-DE"/>
+        </w:rPr>
+      </w:pPr>
+      <w:r>
+        <w:br w:type="page"/>
+      </w:r>
     </w:p>
     <w:p>
       <w:pPr>
         <w:pStyle w:val="berschrift2"/>
       </w:pPr>
       <w:r>
+        <w:lastRenderedPageBreak/>
         <w:t>Funktionalität der Implementation.</w:t>
       </w:r>
     </w:p>
@@ -4449,225 +4441,1724 @@
       <w:pPr>
         <w:pStyle w:val="Textkrper"/>
       </w:pPr>
-      <w:r>
-        <w:t>.</w:t>
-      </w:r>
-      <w:r>
-        <w:t>..</w:t>
-      </w:r>
-    </w:p>
-    <w:p>
-      <w:pPr>
-        <w:pStyle w:val="Textkrper"/>
-        <w:rPr>
-          <w:color w:val="0070C0"/>
-        </w:rPr>
-      </w:pPr>
-      <w:r>
-        <w:rPr>
-          <w:color w:val="0070C0"/>
-        </w:rPr>
-        <w:t>Ausführliche Beschreibung der internen Funktionen</w:t>
-      </w:r>
-      <w:r>
-        <w:rPr>
-          <w:color w:val="0070C0"/>
-        </w:rPr>
-        <w:t xml:space="preserve"> (</w:t>
-      </w:r>
-      <w:r>
-        <w:rPr>
-          <w:color w:val="0070C0"/>
-        </w:rPr>
-        <w:t>Eventhandler</w:t>
-      </w:r>
-      <w:r>
-        <w:rPr>
-          <w:color w:val="0070C0"/>
-        </w:rPr>
-        <w:t xml:space="preserve"> wie </w:t>
+    </w:p>
+    <w:p>
+      <w:pPr>
+        <w:pStyle w:val="berschrift3"/>
+      </w:pPr>
+      <w:r>
+        <w:t>GitGui.ps1</w:t>
+      </w:r>
+    </w:p>
+    <w:p/>
+    <w:p>
+      <w:pPr>
+        <w:rPr>
+          <w:b/>
+        </w:rPr>
+      </w:pPr>
+      <w:r>
+        <w:rPr>
+          <w:b/>
+        </w:rPr>
+        <w:t>Variablen:</w:t>
+      </w:r>
+    </w:p>
+    <w:p>
+      <w:pPr>
+        <w:rPr>
+          <w:b/>
+          <w:lang w:val="en-US"/>
+        </w:rPr>
+      </w:pPr>
+      <w:r>
+        <w:rPr>
+          <w:b/>
+          <w:lang w:val="en-US"/>
+        </w:rPr>
+        <w:t>[bool]$</w:t>
       </w:r>
       <w:proofErr w:type="spellStart"/>
       <w:r>
         <w:rPr>
-          <w:color w:val="0070C0"/>
-        </w:rPr>
-        <w:t>z.B</w:t>
+          <w:b/>
+          <w:lang w:val="en-US"/>
+        </w:rPr>
+        <w:t>global:files_loaded</w:t>
       </w:r>
       <w:proofErr w:type="spellEnd"/>
       <w:r>
         <w:rPr>
-          <w:color w:val="0070C0"/>
-        </w:rPr>
-        <w:t>: $</w:t>
+          <w:b/>
+          <w:lang w:val="en-US"/>
+        </w:rPr>
+        <w:t xml:space="preserve"> = $false</w:t>
+      </w:r>
+    </w:p>
+    <w:p>
+      <w:r>
+        <w:t xml:space="preserve">Dient dazu anzugeben, ob </w:t>
+      </w:r>
+      <w:r>
+        <w:t>d</w:t>
+      </w:r>
+      <w:r>
+        <w:t xml:space="preserve">ie Objekte in der </w:t>
       </w:r>
       <w:proofErr w:type="spellStart"/>
       <w:r>
-        <w:rPr>
-          <w:color w:val="0070C0"/>
-        </w:rPr>
-        <w:t>btn_ok_Click</w:t>
+        <w:t>Listbox</w:t>
       </w:r>
       <w:proofErr w:type="spellEnd"/>
       <w:r>
-        <w:rPr>
-          <w:color w:val="0070C0"/>
-        </w:rPr>
-        <w:t>)</w:t>
-      </w:r>
-      <w:r>
-        <w:rPr>
-          <w:color w:val="0070C0"/>
-        </w:rPr>
-        <w:t xml:space="preserve">, der </w:t>
-      </w:r>
-      <w:r>
-        <w:rPr>
-          <w:color w:val="0070C0"/>
-        </w:rPr>
-        <w:t>Parameter</w:t>
-      </w:r>
-      <w:r>
-        <w:rPr>
-          <w:color w:val="0070C0"/>
-        </w:rPr>
-        <w:t xml:space="preserve"> und </w:t>
-      </w:r>
-      <w:r>
-        <w:rPr>
-          <w:color w:val="0070C0"/>
-        </w:rPr>
-        <w:t xml:space="preserve">der </w:t>
-      </w:r>
-      <w:r>
-        <w:rPr>
-          <w:color w:val="0070C0"/>
-        </w:rPr>
-        <w:t>Rückgabewerte</w:t>
-      </w:r>
-    </w:p>
-    <w:p>
-      <w:pPr>
-        <w:pStyle w:val="Textkrper"/>
-        <w:rPr>
-          <w:color w:val="0070C0"/>
-        </w:rPr>
-      </w:pPr>
-      <w:r>
+        <w:t xml:space="preserve"> von GitGui.ps1 </w:t>
+      </w:r>
+      <w:r>
+        <w:t xml:space="preserve">Daten des </w:t>
+      </w:r>
+      <w:proofErr w:type="spellStart"/>
+      <w:r>
+        <w:t>ausgwählten</w:t>
+      </w:r>
+      <w:proofErr w:type="spellEnd"/>
+      <w:r>
+        <w:t xml:space="preserve"> </w:t>
+      </w:r>
+      <w:proofErr w:type="spellStart"/>
+      <w:r>
+        <w:t>Ornders</w:t>
+      </w:r>
+      <w:proofErr w:type="spellEnd"/>
+      <w:r>
+        <w:t xml:space="preserve"> sind. </w:t>
+      </w:r>
+    </w:p>
+    <w:p/>
+    <w:p>
+      <w:pPr>
+        <w:rPr>
+          <w:b/>
+        </w:rPr>
+      </w:pPr>
+      <w:r>
+        <w:rPr>
+          <w:b/>
+        </w:rPr>
+        <w:t>Funktionen:</w:t>
+      </w:r>
+    </w:p>
+    <w:p>
+      <w:pPr>
         <w:rPr>
           <w:b/>
           <w:bCs/>
-          <w:color w:val="0070C0"/>
-        </w:rPr>
-        <w:t>Struktogramm</w:t>
-      </w:r>
-      <w:r>
-        <w:rPr>
-          <w:color w:val="0070C0"/>
-        </w:rPr>
-        <w:t xml:space="preserve"> </w:t>
-      </w:r>
-      <w:r>
-        <w:rPr>
-          <w:color w:val="0070C0"/>
-        </w:rPr>
-        <w:t xml:space="preserve">(BET / SYS) oder </w:t>
-      </w:r>
+        </w:rPr>
+      </w:pPr>
+      <w:proofErr w:type="spellStart"/>
       <w:r>
         <w:rPr>
           <w:b/>
           <w:bCs/>
-          <w:color w:val="0070C0"/>
-        </w:rPr>
-        <w:t>UML Aktivitätsdiagramm</w:t>
-      </w:r>
-      <w:r>
-        <w:rPr>
-          <w:color w:val="0070C0"/>
-        </w:rPr>
-        <w:t xml:space="preserve"> (API)</w:t>
+        </w:rPr>
+        <w:t>global:</w:t>
+      </w:r>
+      <w:r>
+        <w:rPr>
+          <w:b/>
+          <w:bCs/>
+        </w:rPr>
+        <w:t>Get-GitS</w:t>
+      </w:r>
+      <w:r>
+        <w:rPr>
+          <w:b/>
+          <w:bCs/>
+        </w:rPr>
+        <w:t>tat</w:t>
+      </w:r>
+      <w:proofErr w:type="spellEnd"/>
+    </w:p>
+    <w:p>
+      <w:pPr>
+        <w:rPr>
+          <w:bCs/>
+        </w:rPr>
+      </w:pPr>
+      <w:r>
+        <w:rPr>
+          <w:bCs/>
+        </w:rPr>
+        <w:t>L</w:t>
+      </w:r>
+      <w:r>
+        <w:rPr>
+          <w:bCs/>
+        </w:rPr>
+        <w:t xml:space="preserve">eert die </w:t>
+      </w:r>
+      <w:proofErr w:type="spellStart"/>
+      <w:r>
+        <w:rPr>
+          <w:bCs/>
+        </w:rPr>
+        <w:t>Listbox</w:t>
+      </w:r>
+      <w:proofErr w:type="spellEnd"/>
+      <w:r>
+        <w:rPr>
+          <w:bCs/>
+        </w:rPr>
+        <w:t xml:space="preserve"> des </w:t>
+      </w:r>
+      <w:proofErr w:type="spellStart"/>
+      <w:r>
+        <w:rPr>
+          <w:bCs/>
+        </w:rPr>
+        <w:t>GitGui</w:t>
+      </w:r>
+      <w:proofErr w:type="spellEnd"/>
+      <w:r>
+        <w:rPr>
+          <w:bCs/>
+        </w:rPr>
+        <w:t xml:space="preserve">, </w:t>
+      </w:r>
+      <w:r>
+        <w:rPr>
+          <w:bCs/>
+        </w:rPr>
+        <w:t>speic</w:t>
+      </w:r>
+      <w:r>
+        <w:rPr>
+          <w:bCs/>
+        </w:rPr>
+        <w:t xml:space="preserve">hert die Information von </w:t>
+      </w:r>
+      <w:proofErr w:type="spellStart"/>
+      <w:r>
+        <w:rPr>
+          <w:bCs/>
+        </w:rPr>
+        <w:t>git</w:t>
+      </w:r>
+      <w:proofErr w:type="spellEnd"/>
+      <w:r>
+        <w:rPr>
+          <w:bCs/>
+        </w:rPr>
+        <w:t xml:space="preserve"> </w:t>
+      </w:r>
+      <w:proofErr w:type="spellStart"/>
+      <w:r>
+        <w:rPr>
+          <w:bCs/>
+        </w:rPr>
+        <w:t>status</w:t>
+      </w:r>
+      <w:proofErr w:type="spellEnd"/>
+      <w:r>
+        <w:rPr>
+          <w:bCs/>
+        </w:rPr>
+        <w:t xml:space="preserve"> in ein Array namens $</w:t>
+      </w:r>
+      <w:proofErr w:type="spellStart"/>
+      <w:r>
+        <w:rPr>
+          <w:bCs/>
+        </w:rPr>
+        <w:t>status</w:t>
+      </w:r>
+      <w:proofErr w:type="spellEnd"/>
+      <w:r>
+        <w:rPr>
+          <w:bCs/>
+        </w:rPr>
+        <w:t xml:space="preserve"> und fügt die Items des Arrays</w:t>
+      </w:r>
+      <w:r>
+        <w:rPr>
+          <w:bCs/>
+        </w:rPr>
+        <w:t xml:space="preserve"> der </w:t>
+      </w:r>
+      <w:proofErr w:type="spellStart"/>
+      <w:r>
+        <w:rPr>
+          <w:bCs/>
+        </w:rPr>
+        <w:t>Listbox</w:t>
+      </w:r>
+      <w:proofErr w:type="spellEnd"/>
+      <w:r>
+        <w:rPr>
+          <w:bCs/>
+        </w:rPr>
+        <w:t xml:space="preserve"> hinzu. </w:t>
+      </w:r>
+    </w:p>
+    <w:p>
+      <w:pPr>
+        <w:rPr>
+          <w:bCs/>
+        </w:rPr>
+      </w:pPr>
+      <w:r>
+        <w:rPr>
+          <w:bCs/>
+        </w:rPr>
+        <w:t>Setzt die variable</w:t>
+      </w:r>
+      <w:r>
+        <w:rPr>
+          <w:bCs/>
+        </w:rPr>
+        <w:t xml:space="preserve"> $</w:t>
+      </w:r>
+      <w:proofErr w:type="spellStart"/>
+      <w:r>
+        <w:rPr>
+          <w:bCs/>
+        </w:rPr>
+        <w:t>global:files_loaded</w:t>
+      </w:r>
+      <w:proofErr w:type="spellEnd"/>
+      <w:r>
+        <w:rPr>
+          <w:bCs/>
+        </w:rPr>
+        <w:t xml:space="preserve"> zu $</w:t>
+      </w:r>
+      <w:proofErr w:type="spellStart"/>
+      <w:r>
+        <w:rPr>
+          <w:bCs/>
+        </w:rPr>
+        <w:t>false</w:t>
+      </w:r>
+      <w:proofErr w:type="spellEnd"/>
+      <w:r>
+        <w:rPr>
+          <w:bCs/>
+        </w:rPr>
+        <w:t>.</w:t>
+      </w:r>
+    </w:p>
+    <w:p>
+      <w:pPr>
+        <w:rPr>
+          <w:bCs/>
+        </w:rPr>
+      </w:pPr>
+    </w:p>
+    <w:p>
+      <w:pPr>
+        <w:rPr>
+          <w:b/>
+          <w:bCs/>
+        </w:rPr>
+      </w:pPr>
+      <w:proofErr w:type="spellStart"/>
+      <w:r>
+        <w:rPr>
+          <w:b/>
+          <w:bCs/>
+        </w:rPr>
+        <w:t>global:</w:t>
+      </w:r>
+      <w:r>
+        <w:rPr>
+          <w:b/>
+          <w:bCs/>
+        </w:rPr>
+        <w:t>Show-GitFiles</w:t>
+      </w:r>
+      <w:proofErr w:type="spellEnd"/>
+    </w:p>
+    <w:p>
+      <w:pPr>
+        <w:spacing w:before="0" w:after="0"/>
+      </w:pPr>
+      <w:r>
+        <w:t xml:space="preserve">Löscht alle Objekte der </w:t>
+      </w:r>
+      <w:proofErr w:type="spellStart"/>
+      <w:r>
+        <w:t>Listbox</w:t>
+      </w:r>
+      <w:proofErr w:type="spellEnd"/>
+      <w:r>
+        <w:t xml:space="preserve"> und f</w:t>
+      </w:r>
+      <w:r>
+        <w:t xml:space="preserve">ügt alle </w:t>
+      </w:r>
+      <w:r>
+        <w:t xml:space="preserve">Dateien </w:t>
+      </w:r>
+      <w:r>
+        <w:t>des ausgewählten Ordners</w:t>
+      </w:r>
+      <w:r>
+        <w:t xml:space="preserve"> und dessen Unterordner der </w:t>
+      </w:r>
+      <w:proofErr w:type="spellStart"/>
+      <w:r>
+        <w:t>Listbox</w:t>
+      </w:r>
+      <w:proofErr w:type="spellEnd"/>
+      <w:r>
+        <w:t xml:space="preserve"> zu. Falls der Ordner keine Dateien enthält </w:t>
+      </w:r>
+      <w:r>
+        <w:t xml:space="preserve">zeigt die </w:t>
+      </w:r>
+      <w:proofErr w:type="spellStart"/>
+      <w:r>
+        <w:t>Listbox</w:t>
+      </w:r>
+      <w:proofErr w:type="spellEnd"/>
+      <w:r>
+        <w:t xml:space="preserve"> «</w:t>
+      </w:r>
+      <w:proofErr w:type="spellStart"/>
+      <w:r>
+        <w:t>No</w:t>
+      </w:r>
+      <w:proofErr w:type="spellEnd"/>
+      <w:r>
+        <w:t xml:space="preserve"> </w:t>
+      </w:r>
+      <w:proofErr w:type="spellStart"/>
+      <w:r>
+        <w:t>files</w:t>
+      </w:r>
+      <w:proofErr w:type="spellEnd"/>
+      <w:r>
+        <w:t xml:space="preserve"> in </w:t>
+      </w:r>
+      <w:proofErr w:type="spellStart"/>
+      <w:r>
+        <w:t>this</w:t>
+      </w:r>
+      <w:proofErr w:type="spellEnd"/>
+      <w:r>
+        <w:t xml:space="preserve"> </w:t>
+      </w:r>
+      <w:proofErr w:type="spellStart"/>
+      <w:r>
+        <w:t>location</w:t>
+      </w:r>
+      <w:proofErr w:type="spellEnd"/>
+      <w:r>
+        <w:t>» an.</w:t>
+      </w:r>
+    </w:p>
+    <w:p>
+      <w:pPr>
+        <w:spacing w:before="0" w:after="0"/>
+      </w:pPr>
+    </w:p>
+    <w:p>
+      <w:pPr>
+        <w:spacing w:before="0" w:after="0"/>
+        <w:rPr>
+          <w:b/>
+        </w:rPr>
+      </w:pPr>
+      <w:r>
+        <w:rPr>
+          <w:b/>
+        </w:rPr>
+        <w:t>New-</w:t>
+      </w:r>
+      <w:proofErr w:type="spellStart"/>
+      <w:r>
+        <w:rPr>
+          <w:b/>
+        </w:rPr>
+        <w:t>WinObject</w:t>
+      </w:r>
+      <w:proofErr w:type="spellEnd"/>
+    </w:p>
+    <w:p>
+      <w:pPr>
+        <w:spacing w:before="0" w:after="0"/>
+      </w:pPr>
+      <w:r>
+        <w:t>Funktion zum leichteren erstellen von Windows Forms Objekten.</w:t>
+      </w:r>
+      <w:r>
+        <w:t xml:space="preserve"> Da die letzte Zeile alle erstellten Objekte dem</w:t>
+      </w:r>
+      <w:r>
+        <w:t xml:space="preserve"> bereits erstellten Fenster hinzufügt</w:t>
+      </w:r>
+      <w:r>
+        <w:t xml:space="preserve"> ist ihr </w:t>
+      </w:r>
+      <w:proofErr w:type="spellStart"/>
+      <w:r>
+        <w:t>Scope</w:t>
+      </w:r>
+      <w:proofErr w:type="spellEnd"/>
+      <w:r>
+        <w:t xml:space="preserve"> lokal und ich musste sie jedem Skript einzeln hinzufügen. </w:t>
+      </w:r>
+      <w:r>
+        <w:t>Ich wette es gibt hierfür aber ebenfalls eine Lösung.</w:t>
+      </w:r>
+    </w:p>
+    <w:p>
+      <w:pPr>
+        <w:spacing w:before="0" w:after="0"/>
+      </w:pPr>
+    </w:p>
+    <w:p>
+      <w:pPr>
+        <w:spacing w:before="0" w:after="0"/>
+        <w:rPr>
+          <w:b/>
+        </w:rPr>
+      </w:pPr>
+      <w:r>
+        <w:rPr>
+          <w:b/>
+        </w:rPr>
+        <w:t>Event Handler:</w:t>
+      </w:r>
+    </w:p>
+    <w:p>
+      <w:pPr>
+        <w:spacing w:before="0" w:after="0"/>
+        <w:rPr>
+          <w:b/>
+        </w:rPr>
+      </w:pPr>
+      <w:r>
+        <w:rPr>
+          <w:b/>
+        </w:rPr>
+        <w:t>$</w:t>
+      </w:r>
+      <w:proofErr w:type="spellStart"/>
+      <w:r>
+        <w:rPr>
+          <w:b/>
+        </w:rPr>
+        <w:t>btn_branchGUI_clicked</w:t>
+      </w:r>
+      <w:proofErr w:type="spellEnd"/>
+      <w:r>
+        <w:rPr>
+          <w:b/>
+        </w:rPr>
+        <w:t xml:space="preserve"> </w:t>
+      </w:r>
+      <w:r>
+        <w:rPr>
+          <w:b/>
+        </w:rPr>
+        <w:t xml:space="preserve">&amp; </w:t>
+      </w:r>
+      <w:r>
+        <w:rPr>
+          <w:b/>
+        </w:rPr>
+        <w:t>$</w:t>
+      </w:r>
+      <w:proofErr w:type="spellStart"/>
+      <w:r>
+        <w:rPr>
+          <w:b/>
+        </w:rPr>
+        <w:t>btn_</w:t>
+      </w:r>
+      <w:r>
+        <w:rPr>
+          <w:b/>
+        </w:rPr>
+        <w:t>cloneGUI</w:t>
+      </w:r>
+      <w:proofErr w:type="spellEnd"/>
+      <w:r>
+        <w:rPr>
+          <w:b/>
+        </w:rPr>
+        <w:t xml:space="preserve"> </w:t>
+      </w:r>
+      <w:r>
+        <w:rPr>
+          <w:b/>
+        </w:rPr>
+        <w:t>_</w:t>
+      </w:r>
+      <w:proofErr w:type="spellStart"/>
+      <w:r>
+        <w:rPr>
+          <w:b/>
+        </w:rPr>
+        <w:t>clicked</w:t>
+      </w:r>
+      <w:proofErr w:type="spellEnd"/>
+    </w:p>
+    <w:p>
+      <w:pPr>
+        <w:spacing w:before="0" w:after="0"/>
+      </w:pPr>
+      <w:r>
+        <w:t>Öffnen die anderen Skripts.</w:t>
+      </w:r>
+    </w:p>
+    <w:p>
+      <w:pPr>
+        <w:spacing w:before="0" w:after="0"/>
+      </w:pPr>
+    </w:p>
+    <w:p>
+      <w:pPr>
+        <w:spacing w:before="0" w:after="0"/>
+        <w:rPr>
+          <w:b/>
+        </w:rPr>
+      </w:pPr>
+      <w:r>
+        <w:rPr>
+          <w:b/>
+        </w:rPr>
+        <w:t>$</w:t>
+      </w:r>
+      <w:proofErr w:type="spellStart"/>
+      <w:r>
+        <w:rPr>
+          <w:b/>
+        </w:rPr>
+        <w:t>btn_</w:t>
+      </w:r>
+      <w:r>
+        <w:rPr>
+          <w:b/>
+        </w:rPr>
+        <w:t>open_</w:t>
+      </w:r>
+      <w:r>
+        <w:rPr>
+          <w:b/>
+        </w:rPr>
+        <w:t>project</w:t>
+      </w:r>
+      <w:r>
+        <w:rPr>
+          <w:b/>
+        </w:rPr>
+        <w:t>_clicked</w:t>
+      </w:r>
+      <w:proofErr w:type="spellEnd"/>
+    </w:p>
+    <w:p>
+      <w:pPr>
+        <w:pStyle w:val="Listenabsatz"/>
+        <w:numPr>
+          <w:ilvl w:val="0"/>
+          <w:numId w:val="36"/>
+        </w:numPr>
+        <w:spacing w:after="0"/>
+        <w:rPr>
+          <w:lang w:val="de-CH"/>
+        </w:rPr>
+      </w:pPr>
+      <w:r>
+        <w:t>Öffnet Folder Browser</w:t>
+      </w:r>
+    </w:p>
+    <w:p>
+      <w:pPr>
+        <w:pStyle w:val="Listenabsatz"/>
+        <w:numPr>
+          <w:ilvl w:val="0"/>
+          <w:numId w:val="36"/>
+        </w:numPr>
+        <w:spacing w:after="0"/>
+        <w:rPr>
+          <w:lang w:val="de-CH"/>
+        </w:rPr>
+      </w:pPr>
+      <w:r>
+        <w:t>S</w:t>
+      </w:r>
+      <w:r>
+        <w:t>etzt den Pfad zum ausgewählten Objekt(Set-Location)</w:t>
+      </w:r>
+      <w:r>
+        <w:rPr>
+          <w:b/>
+          <w:lang w:val="de-CH"/>
+        </w:rPr>
+        <w:t xml:space="preserve"> </w:t>
+      </w:r>
+    </w:p>
+    <w:p>
+      <w:pPr>
+        <w:pStyle w:val="Listenabsatz"/>
+        <w:numPr>
+          <w:ilvl w:val="0"/>
+          <w:numId w:val="36"/>
+        </w:numPr>
+        <w:spacing w:after="0"/>
+        <w:rPr>
+          <w:lang w:val="de-CH"/>
+        </w:rPr>
+      </w:pPr>
+      <w:r>
+        <w:rPr>
+          <w:lang w:val="de-CH"/>
+        </w:rPr>
+        <w:t>Zeigt den Pfad</w:t>
+      </w:r>
+      <w:r>
+        <w:rPr>
+          <w:lang w:val="de-CH"/>
+        </w:rPr>
+        <w:t xml:space="preserve">, Namen des </w:t>
+      </w:r>
+      <w:proofErr w:type="spellStart"/>
+      <w:r>
+        <w:rPr>
+          <w:lang w:val="de-CH"/>
+        </w:rPr>
+        <w:t>Repositorys</w:t>
+      </w:r>
+      <w:proofErr w:type="spellEnd"/>
+      <w:r>
+        <w:rPr>
+          <w:lang w:val="de-CH"/>
+        </w:rPr>
+        <w:t xml:space="preserve"> und den Branch</w:t>
+      </w:r>
+      <w:r>
+        <w:rPr>
+          <w:lang w:val="de-CH"/>
+        </w:rPr>
+        <w:t xml:space="preserve"> </w:t>
+      </w:r>
+      <w:r>
+        <w:rPr>
+          <w:lang w:val="de-CH"/>
+        </w:rPr>
+        <w:t>in der</w:t>
+      </w:r>
+      <w:r>
+        <w:rPr>
+          <w:lang w:val="de-CH"/>
+        </w:rPr>
+        <w:t xml:space="preserve"> entsprechenden</w:t>
+      </w:r>
+      <w:r>
+        <w:rPr>
+          <w:lang w:val="de-CH"/>
+        </w:rPr>
+        <w:t xml:space="preserve"> </w:t>
+      </w:r>
+      <w:proofErr w:type="spellStart"/>
+      <w:r>
+        <w:rPr>
+          <w:lang w:val="de-CH"/>
+        </w:rPr>
+        <w:t>Textbox</w:t>
+      </w:r>
+      <w:proofErr w:type="spellEnd"/>
+      <w:r>
+        <w:rPr>
+          <w:lang w:val="de-CH"/>
+        </w:rPr>
+        <w:t xml:space="preserve"> an</w:t>
+      </w:r>
+      <w:r>
+        <w:rPr>
+          <w:lang w:val="de-CH"/>
+        </w:rPr>
+        <w:t>. Falls es sich nicht um ein Repository</w:t>
+      </w:r>
+      <w:r>
+        <w:rPr>
+          <w:lang w:val="de-CH"/>
+        </w:rPr>
+        <w:t xml:space="preserve"> </w:t>
+      </w:r>
+      <w:r>
+        <w:rPr>
+          <w:lang w:val="de-CH"/>
+        </w:rPr>
+        <w:t xml:space="preserve">handelt, wird es in der </w:t>
+      </w:r>
+      <w:proofErr w:type="spellStart"/>
+      <w:r>
+        <w:rPr>
+          <w:lang w:val="de-CH"/>
+        </w:rPr>
+        <w:t>Textbox</w:t>
+      </w:r>
+      <w:proofErr w:type="spellEnd"/>
+      <w:r>
+        <w:rPr>
+          <w:lang w:val="de-CH"/>
+        </w:rPr>
+        <w:t xml:space="preserve"> Branch angezeigt «Not a </w:t>
+      </w:r>
+      <w:proofErr w:type="spellStart"/>
+      <w:r>
+        <w:rPr>
+          <w:lang w:val="de-CH"/>
+        </w:rPr>
+        <w:t>repository</w:t>
+      </w:r>
+      <w:proofErr w:type="spellEnd"/>
+      <w:r>
+        <w:rPr>
+          <w:lang w:val="de-CH"/>
+        </w:rPr>
+        <w:t>»</w:t>
+      </w:r>
+    </w:p>
+    <w:p>
+      <w:pPr>
+        <w:pStyle w:val="Listenabsatz"/>
+        <w:numPr>
+          <w:ilvl w:val="0"/>
+          <w:numId w:val="36"/>
+        </w:numPr>
+        <w:spacing w:after="0"/>
+        <w:rPr>
+          <w:lang w:val="de-CH"/>
+        </w:rPr>
+      </w:pPr>
+      <w:r>
+        <w:rPr>
+          <w:lang w:val="de-CH"/>
+        </w:rPr>
+        <w:t>Führt Show-</w:t>
+      </w:r>
+      <w:proofErr w:type="spellStart"/>
+      <w:r>
+        <w:rPr>
+          <w:lang w:val="de-CH"/>
+        </w:rPr>
+        <w:t>GitFiles</w:t>
+      </w:r>
+      <w:proofErr w:type="spellEnd"/>
+      <w:r>
+        <w:rPr>
+          <w:lang w:val="de-CH"/>
+        </w:rPr>
+        <w:t xml:space="preserve"> aus</w:t>
+      </w:r>
+    </w:p>
+    <w:p>
+      <w:pPr>
+        <w:spacing w:before="0" w:after="0"/>
+        <w:rPr>
+          <w:rFonts w:ascii="Cambria" w:eastAsia="Cambria" w:hAnsi="Cambria"/>
+          <w:lang w:eastAsia="en-US"/>
+        </w:rPr>
+      </w:pPr>
+      <w:r>
+        <w:br w:type="page"/>
+      </w:r>
+    </w:p>
+    <w:p>
+      <w:pPr>
+        <w:spacing w:after="0"/>
+        <w:rPr>
+          <w:b/>
+          <w:lang w:val="en-US"/>
+        </w:rPr>
+      </w:pPr>
+      <w:r>
+        <w:rPr>
+          <w:b/>
+          <w:lang w:val="en-US"/>
+        </w:rPr>
+        <w:lastRenderedPageBreak/>
+        <w:t>$</w:t>
+      </w:r>
+      <w:proofErr w:type="spellStart"/>
+      <w:r>
+        <w:rPr>
+          <w:b/>
+          <w:lang w:val="en-US"/>
+        </w:rPr>
+        <w:t>btn_</w:t>
+      </w:r>
+      <w:r>
+        <w:rPr>
+          <w:b/>
+          <w:lang w:val="en-US"/>
+        </w:rPr>
+        <w:t>s</w:t>
+      </w:r>
+      <w:r>
+        <w:rPr>
+          <w:b/>
+          <w:lang w:val="en-US"/>
+        </w:rPr>
+        <w:t>how</w:t>
+      </w:r>
+      <w:r>
+        <w:rPr>
+          <w:b/>
+          <w:lang w:val="en-US"/>
+        </w:rPr>
+        <w:t>_</w:t>
+      </w:r>
+      <w:r>
+        <w:rPr>
+          <w:b/>
+          <w:lang w:val="en-US"/>
+        </w:rPr>
+        <w:t>files_</w:t>
+      </w:r>
+      <w:r>
+        <w:rPr>
+          <w:b/>
+          <w:lang w:val="en-US"/>
+        </w:rPr>
+        <w:t>clicked</w:t>
+      </w:r>
+      <w:proofErr w:type="spellEnd"/>
+    </w:p>
+    <w:p>
+      <w:pPr>
+        <w:spacing w:after="0"/>
+        <w:rPr>
+          <w:lang w:val="en-US"/>
+        </w:rPr>
+      </w:pPr>
+      <w:proofErr w:type="spellStart"/>
+      <w:r>
+        <w:rPr>
+          <w:lang w:val="en-US"/>
+        </w:rPr>
+        <w:t>F</w:t>
+      </w:r>
+      <w:r>
+        <w:rPr>
+          <w:lang w:val="en-US"/>
+        </w:rPr>
+        <w:t>ührt</w:t>
+      </w:r>
+      <w:proofErr w:type="spellEnd"/>
+      <w:r>
+        <w:rPr>
+          <w:lang w:val="en-US"/>
+        </w:rPr>
+        <w:t xml:space="preserve"> Show-</w:t>
+      </w:r>
+      <w:proofErr w:type="spellStart"/>
+      <w:r>
+        <w:rPr>
+          <w:lang w:val="en-US"/>
+        </w:rPr>
+        <w:t>GitFiles</w:t>
+      </w:r>
+      <w:proofErr w:type="spellEnd"/>
+      <w:r>
+        <w:rPr>
+          <w:lang w:val="en-US"/>
+        </w:rPr>
+        <w:t xml:space="preserve"> </w:t>
+      </w:r>
+      <w:proofErr w:type="spellStart"/>
+      <w:r>
+        <w:rPr>
+          <w:lang w:val="en-US"/>
+        </w:rPr>
+        <w:t>aus</w:t>
+      </w:r>
+      <w:proofErr w:type="spellEnd"/>
+    </w:p>
+    <w:p>
+      <w:pPr>
+        <w:spacing w:after="0"/>
+        <w:rPr>
+          <w:lang w:val="en-US"/>
+        </w:rPr>
+      </w:pPr>
+    </w:p>
+    <w:p>
+      <w:pPr>
+        <w:spacing w:after="0"/>
+        <w:rPr>
+          <w:b/>
+          <w:lang w:val="en-US"/>
+        </w:rPr>
+      </w:pPr>
+      <w:r>
+        <w:rPr>
+          <w:b/>
+          <w:lang w:val="en-US"/>
+        </w:rPr>
+        <w:t>$</w:t>
+      </w:r>
+      <w:proofErr w:type="spellStart"/>
+      <w:r>
+        <w:rPr>
+          <w:b/>
+          <w:lang w:val="en-US"/>
+        </w:rPr>
+        <w:t>btn_open_file_clicked</w:t>
+      </w:r>
+      <w:proofErr w:type="spellEnd"/>
+    </w:p>
+    <w:p>
+      <w:pPr>
+        <w:spacing w:after="0"/>
+      </w:pPr>
+      <w:r>
+        <w:t>Falls $</w:t>
+      </w:r>
+      <w:proofErr w:type="spellStart"/>
+      <w:r>
+        <w:t>files_loaded</w:t>
+      </w:r>
+      <w:proofErr w:type="spellEnd"/>
+      <w:r>
+        <w:t xml:space="preserve"> = $</w:t>
+      </w:r>
+      <w:proofErr w:type="spellStart"/>
+      <w:r>
+        <w:t>true</w:t>
+      </w:r>
+      <w:proofErr w:type="spellEnd"/>
+      <w:r>
+        <w:t xml:space="preserve">: öffnet </w:t>
+      </w:r>
+      <w:r>
+        <w:t>ausgewä</w:t>
+      </w:r>
+      <w:r>
+        <w:t xml:space="preserve">hlte Datei in der </w:t>
+      </w:r>
+      <w:proofErr w:type="spellStart"/>
+      <w:r>
+        <w:t>Listbox</w:t>
+      </w:r>
+      <w:proofErr w:type="spellEnd"/>
+    </w:p>
+    <w:p>
+      <w:pPr>
+        <w:spacing w:after="0"/>
+      </w:pPr>
+    </w:p>
+    <w:p>
+      <w:pPr>
+        <w:spacing w:after="0"/>
+        <w:rPr>
+          <w:b/>
+        </w:rPr>
+      </w:pPr>
+      <w:r>
+        <w:rPr>
+          <w:b/>
+        </w:rPr>
+        <w:t>$</w:t>
+      </w:r>
+      <w:proofErr w:type="spellStart"/>
+      <w:r>
+        <w:rPr>
+          <w:b/>
+        </w:rPr>
+        <w:t>btn_</w:t>
+      </w:r>
+      <w:r>
+        <w:rPr>
+          <w:b/>
+        </w:rPr>
+        <w:t>remove</w:t>
+      </w:r>
+      <w:r>
+        <w:rPr>
+          <w:b/>
+        </w:rPr>
+        <w:t>_file_clicked</w:t>
+      </w:r>
+      <w:proofErr w:type="spellEnd"/>
+    </w:p>
+    <w:p>
+      <w:pPr>
+        <w:spacing w:after="0"/>
+      </w:pPr>
+      <w:r>
+        <w:t>Falls $</w:t>
+      </w:r>
+      <w:proofErr w:type="spellStart"/>
+      <w:r>
+        <w:t>files_loaded</w:t>
+      </w:r>
+      <w:proofErr w:type="spellEnd"/>
+      <w:r>
+        <w:t xml:space="preserve"> = $</w:t>
+      </w:r>
+      <w:proofErr w:type="spellStart"/>
+      <w:r>
+        <w:t>true</w:t>
+      </w:r>
+      <w:proofErr w:type="spellEnd"/>
+      <w:r>
+        <w:t xml:space="preserve">: </w:t>
+      </w:r>
+      <w:r>
+        <w:t>löscht</w:t>
+      </w:r>
+      <w:r>
+        <w:t xml:space="preserve"> ausgewä</w:t>
+      </w:r>
+      <w:r>
+        <w:t xml:space="preserve">hlte Datei in der </w:t>
+      </w:r>
+      <w:proofErr w:type="spellStart"/>
+      <w:r>
+        <w:t>Listbox</w:t>
+      </w:r>
+      <w:proofErr w:type="spellEnd"/>
+      <w:r>
+        <w:rPr>
+          <w:b/>
+        </w:rPr>
+        <w:t xml:space="preserve"> </w:t>
+      </w:r>
+      <w:r>
+        <w:t>und führt Show-</w:t>
+      </w:r>
+      <w:proofErr w:type="spellStart"/>
+      <w:r>
+        <w:t>GitFiles</w:t>
+      </w:r>
+      <w:proofErr w:type="spellEnd"/>
+      <w:r>
+        <w:t xml:space="preserve"> aus.</w:t>
+      </w:r>
+    </w:p>
+    <w:p>
+      <w:pPr>
+        <w:spacing w:after="0"/>
+      </w:pPr>
+    </w:p>
+    <w:p>
+      <w:pPr>
+        <w:spacing w:after="0"/>
+        <w:rPr>
+          <w:lang w:val="en-US"/>
+        </w:rPr>
+      </w:pPr>
+      <w:r>
+        <w:rPr>
+          <w:b/>
+          <w:lang w:val="en-US"/>
+        </w:rPr>
+        <w:t>$</w:t>
+      </w:r>
+      <w:proofErr w:type="spellStart"/>
+      <w:r>
+        <w:rPr>
+          <w:b/>
+          <w:lang w:val="en-US"/>
+        </w:rPr>
+        <w:t>btn_show_</w:t>
+      </w:r>
+      <w:r>
+        <w:rPr>
+          <w:b/>
+          <w:lang w:val="en-US"/>
+        </w:rPr>
+        <w:t>history</w:t>
+      </w:r>
+      <w:r>
+        <w:rPr>
+          <w:b/>
+          <w:lang w:val="en-US"/>
+        </w:rPr>
+        <w:t>_clicked</w:t>
+      </w:r>
+      <w:proofErr w:type="spellEnd"/>
+    </w:p>
+    <w:p>
+      <w:pPr>
+        <w:spacing w:after="0"/>
+      </w:pPr>
+      <w:r>
+        <w:t xml:space="preserve">Leert die </w:t>
+      </w:r>
+      <w:proofErr w:type="spellStart"/>
+      <w:r>
+        <w:t>Listbox</w:t>
+      </w:r>
+      <w:proofErr w:type="spellEnd"/>
+      <w:r>
+        <w:t xml:space="preserve"> und f</w:t>
+      </w:r>
+      <w:r>
+        <w:t xml:space="preserve">üllt </w:t>
+      </w:r>
+      <w:r>
+        <w:t xml:space="preserve">sie </w:t>
+      </w:r>
+      <w:r>
+        <w:t xml:space="preserve">mit </w:t>
+      </w:r>
+      <w:r>
+        <w:t xml:space="preserve">Informationen zu allen bisherigen </w:t>
+      </w:r>
+      <w:proofErr w:type="spellStart"/>
+      <w:r>
+        <w:t>Commits</w:t>
+      </w:r>
+      <w:proofErr w:type="spellEnd"/>
+      <w:r>
+        <w:t xml:space="preserve"> (</w:t>
+      </w:r>
+      <w:proofErr w:type="spellStart"/>
+      <w:r>
+        <w:t>git</w:t>
+      </w:r>
+      <w:proofErr w:type="spellEnd"/>
+      <w:r>
+        <w:t xml:space="preserve"> log)</w:t>
+      </w:r>
+      <w:r>
+        <w:t xml:space="preserve"> und setzt $</w:t>
+      </w:r>
+      <w:proofErr w:type="spellStart"/>
+      <w:r>
+        <w:t>files_loaded</w:t>
+      </w:r>
+      <w:proofErr w:type="spellEnd"/>
+      <w:r>
+        <w:t xml:space="preserve"> zu $</w:t>
+      </w:r>
+      <w:proofErr w:type="spellStart"/>
+      <w:r>
+        <w:t>false</w:t>
+      </w:r>
+      <w:proofErr w:type="spellEnd"/>
+      <w:r>
+        <w:t>.</w:t>
+      </w:r>
+    </w:p>
+    <w:p>
+      <w:pPr>
+        <w:spacing w:after="0"/>
+      </w:pPr>
+    </w:p>
+    <w:p>
+      <w:pPr>
+        <w:spacing w:after="0"/>
+        <w:rPr>
+          <w:lang w:val="en-US"/>
+        </w:rPr>
+      </w:pPr>
+      <w:r>
+        <w:rPr>
+          <w:b/>
+          <w:lang w:val="en-US"/>
+        </w:rPr>
+        <w:t>$</w:t>
+      </w:r>
+      <w:proofErr w:type="spellStart"/>
+      <w:r>
+        <w:rPr>
+          <w:b/>
+          <w:lang w:val="en-US"/>
+        </w:rPr>
+        <w:t>btn_show_</w:t>
+      </w:r>
+      <w:r>
+        <w:rPr>
+          <w:b/>
+          <w:lang w:val="en-US"/>
+        </w:rPr>
+        <w:t>status</w:t>
+      </w:r>
+      <w:r>
+        <w:rPr>
+          <w:b/>
+          <w:lang w:val="en-US"/>
+        </w:rPr>
+        <w:t>_clicked</w:t>
+      </w:r>
+      <w:proofErr w:type="spellEnd"/>
+    </w:p>
+    <w:p>
+      <w:pPr>
+        <w:spacing w:after="0"/>
+      </w:pPr>
+      <w:r>
+        <w:t xml:space="preserve">Führt </w:t>
+      </w:r>
+      <w:proofErr w:type="spellStart"/>
+      <w:r>
+        <w:t>Get-GitStat</w:t>
+      </w:r>
+      <w:proofErr w:type="spellEnd"/>
+      <w:r>
+        <w:t xml:space="preserve"> aus.</w:t>
+      </w:r>
+    </w:p>
+    <w:p>
+      <w:pPr>
+        <w:spacing w:after="0"/>
+      </w:pPr>
+    </w:p>
+    <w:p>
+      <w:pPr>
+        <w:spacing w:after="0"/>
+        <w:rPr>
+          <w:b/>
+        </w:rPr>
+      </w:pPr>
+      <w:r>
+        <w:rPr>
+          <w:b/>
+        </w:rPr>
+        <w:t>$</w:t>
+      </w:r>
+      <w:proofErr w:type="spellStart"/>
+      <w:r>
+        <w:rPr>
+          <w:b/>
+        </w:rPr>
+        <w:t>btn_</w:t>
+      </w:r>
+      <w:r>
+        <w:rPr>
+          <w:b/>
+        </w:rPr>
+        <w:t>pull_clicked</w:t>
+      </w:r>
+      <w:proofErr w:type="spellEnd"/>
+    </w:p>
+    <w:p>
+      <w:pPr>
+        <w:spacing w:after="0"/>
+      </w:pPr>
+      <w:r>
+        <w:t xml:space="preserve">Führt </w:t>
+      </w:r>
+      <w:proofErr w:type="spellStart"/>
+      <w:r>
+        <w:t>git</w:t>
+      </w:r>
+      <w:proofErr w:type="spellEnd"/>
+      <w:r>
+        <w:t xml:space="preserve"> </w:t>
+      </w:r>
+      <w:proofErr w:type="spellStart"/>
+      <w:r>
+        <w:t>fetch</w:t>
+      </w:r>
+      <w:proofErr w:type="spellEnd"/>
+      <w:r>
+        <w:t xml:space="preserve">, </w:t>
+      </w:r>
+      <w:proofErr w:type="spellStart"/>
+      <w:r>
+        <w:t>git</w:t>
+      </w:r>
+      <w:proofErr w:type="spellEnd"/>
+      <w:r>
+        <w:t xml:space="preserve"> pull und </w:t>
+      </w:r>
+      <w:proofErr w:type="spellStart"/>
+      <w:r>
+        <w:t>Get-GitStat</w:t>
+      </w:r>
+      <w:proofErr w:type="spellEnd"/>
+      <w:r>
+        <w:t xml:space="preserve"> aus.</w:t>
+      </w:r>
+    </w:p>
+    <w:p>
+      <w:pPr>
+        <w:spacing w:after="0"/>
+      </w:pPr>
+    </w:p>
+    <w:p>
+      <w:pPr>
+        <w:spacing w:after="0"/>
+        <w:rPr>
+          <w:b/>
+        </w:rPr>
+      </w:pPr>
+      <w:r>
+        <w:rPr>
+          <w:b/>
+        </w:rPr>
+        <w:t>$</w:t>
+      </w:r>
+      <w:proofErr w:type="spellStart"/>
+      <w:r>
+        <w:rPr>
+          <w:b/>
+        </w:rPr>
+        <w:t>btn_git_add_clicked</w:t>
+      </w:r>
+      <w:proofErr w:type="spellEnd"/>
+    </w:p>
+    <w:p>
+      <w:pPr>
+        <w:spacing w:after="0"/>
+      </w:pPr>
+      <w:r>
+        <w:t xml:space="preserve">Führt </w:t>
+      </w:r>
+      <w:proofErr w:type="spellStart"/>
+      <w:r>
+        <w:t>git</w:t>
+      </w:r>
+      <w:proofErr w:type="spellEnd"/>
+      <w:r>
+        <w:t xml:space="preserve"> </w:t>
+      </w:r>
+      <w:proofErr w:type="spellStart"/>
+      <w:r>
+        <w:t>add</w:t>
+      </w:r>
+      <w:proofErr w:type="spellEnd"/>
+      <w:r>
+        <w:t xml:space="preserve"> * und </w:t>
+      </w:r>
+      <w:proofErr w:type="spellStart"/>
+      <w:r>
+        <w:t>Get-GitStat</w:t>
+      </w:r>
+      <w:proofErr w:type="spellEnd"/>
+      <w:r>
+        <w:t xml:space="preserve"> aus</w:t>
+      </w:r>
+    </w:p>
+    <w:p>
+      <w:pPr>
+        <w:spacing w:after="0"/>
+        <w:rPr>
+          <w:b/>
+        </w:rPr>
+      </w:pPr>
+    </w:p>
+    <w:p>
+      <w:pPr>
+        <w:spacing w:after="0"/>
+        <w:rPr>
+          <w:b/>
+        </w:rPr>
+      </w:pPr>
+      <w:r>
+        <w:rPr>
+          <w:b/>
+        </w:rPr>
+        <w:t>$</w:t>
+      </w:r>
+      <w:proofErr w:type="spellStart"/>
+      <w:r>
+        <w:rPr>
+          <w:b/>
+        </w:rPr>
+        <w:t>btn_commit_clicked</w:t>
+      </w:r>
+      <w:proofErr w:type="spellEnd"/>
+    </w:p>
+    <w:p>
+      <w:pPr>
+        <w:pStyle w:val="Listenabsatz"/>
+        <w:numPr>
+          <w:ilvl w:val="0"/>
+          <w:numId w:val="37"/>
+        </w:numPr>
+        <w:spacing w:after="0"/>
+        <w:rPr>
+          <w:lang w:val="de-CH"/>
+        </w:rPr>
+      </w:pPr>
+      <w:r>
+        <w:t xml:space="preserve">Leert </w:t>
+      </w:r>
+      <w:proofErr w:type="spellStart"/>
+      <w:r>
+        <w:t>Listbox</w:t>
+      </w:r>
+      <w:proofErr w:type="spellEnd"/>
+    </w:p>
+    <w:p>
+      <w:pPr>
+        <w:pStyle w:val="Listenabsatz"/>
+        <w:numPr>
+          <w:ilvl w:val="0"/>
+          <w:numId w:val="37"/>
+        </w:numPr>
+        <w:spacing w:after="0"/>
+        <w:rPr>
+          <w:lang w:val="de-CH"/>
+        </w:rPr>
+      </w:pPr>
+      <w:r>
+        <w:t xml:space="preserve">Führt </w:t>
+      </w:r>
+      <w:proofErr w:type="spellStart"/>
+      <w:r>
+        <w:t>git</w:t>
+      </w:r>
+      <w:proofErr w:type="spellEnd"/>
+      <w:r>
+        <w:t xml:space="preserve"> </w:t>
+      </w:r>
+      <w:proofErr w:type="spellStart"/>
+      <w:r>
+        <w:t>commit</w:t>
+      </w:r>
+      <w:proofErr w:type="spellEnd"/>
+      <w:r>
+        <w:t xml:space="preserve"> -m aus mit </w:t>
+      </w:r>
+      <w:r>
+        <w:t xml:space="preserve">Text der </w:t>
+      </w:r>
+      <w:proofErr w:type="spellStart"/>
+      <w:r>
+        <w:t>Textbox</w:t>
+      </w:r>
+      <w:proofErr w:type="spellEnd"/>
+      <w:r>
+        <w:t xml:space="preserve"> „Commit/Repo Description“ aus</w:t>
+      </w:r>
+    </w:p>
+    <w:p>
+      <w:pPr>
+        <w:pStyle w:val="Listenabsatz"/>
+        <w:numPr>
+          <w:ilvl w:val="0"/>
+          <w:numId w:val="37"/>
+        </w:numPr>
+        <w:spacing w:after="0"/>
+        <w:rPr>
+          <w:lang w:val="de-CH"/>
+        </w:rPr>
+      </w:pPr>
+      <w:r>
+        <w:rPr>
+          <w:lang w:val="de-CH"/>
+        </w:rPr>
+        <w:t xml:space="preserve">Fügt Ausgabe von </w:t>
+      </w:r>
+      <w:proofErr w:type="spellStart"/>
+      <w:r>
+        <w:rPr>
+          <w:lang w:val="de-CH"/>
+        </w:rPr>
+        <w:t>git</w:t>
+      </w:r>
+      <w:proofErr w:type="spellEnd"/>
+      <w:r>
+        <w:rPr>
+          <w:lang w:val="de-CH"/>
+        </w:rPr>
+        <w:t xml:space="preserve"> </w:t>
+      </w:r>
+      <w:proofErr w:type="spellStart"/>
+      <w:r>
+        <w:rPr>
+          <w:lang w:val="de-CH"/>
+        </w:rPr>
+        <w:t>commit</w:t>
+      </w:r>
+      <w:proofErr w:type="spellEnd"/>
+      <w:r>
+        <w:rPr>
+          <w:lang w:val="de-CH"/>
+        </w:rPr>
+        <w:t xml:space="preserve"> der </w:t>
+      </w:r>
+      <w:proofErr w:type="spellStart"/>
+      <w:r>
+        <w:rPr>
+          <w:lang w:val="de-CH"/>
+        </w:rPr>
+        <w:t>Listbox</w:t>
+      </w:r>
+      <w:proofErr w:type="spellEnd"/>
+      <w:r>
+        <w:rPr>
+          <w:lang w:val="de-CH"/>
+        </w:rPr>
+        <w:t xml:space="preserve"> zu</w:t>
+      </w:r>
+    </w:p>
+    <w:p>
+      <w:pPr>
+        <w:spacing w:after="0"/>
+      </w:pPr>
+    </w:p>
+    <w:p>
+      <w:pPr>
+        <w:spacing w:after="0"/>
+        <w:rPr>
+          <w:b/>
+          <w:lang w:val="en-US"/>
+        </w:rPr>
+      </w:pPr>
+      <w:r>
+        <w:rPr>
+          <w:b/>
+          <w:lang w:val="en-US"/>
+        </w:rPr>
+        <w:t>$</w:t>
+      </w:r>
+      <w:proofErr w:type="spellStart"/>
+      <w:r>
+        <w:rPr>
+          <w:b/>
+          <w:lang w:val="en-US"/>
+        </w:rPr>
+        <w:t>btn_</w:t>
+      </w:r>
+      <w:r>
+        <w:rPr>
+          <w:b/>
+          <w:lang w:val="en-US"/>
+        </w:rPr>
+        <w:t>push_clicked</w:t>
+      </w:r>
+      <w:proofErr w:type="spellEnd"/>
+    </w:p>
+    <w:p>
+      <w:pPr>
+        <w:spacing w:after="0"/>
+      </w:pPr>
+      <w:r>
+        <w:t xml:space="preserve">Führt </w:t>
+      </w:r>
+      <w:proofErr w:type="spellStart"/>
+      <w:r>
+        <w:t>Git</w:t>
+      </w:r>
+      <w:proofErr w:type="spellEnd"/>
+      <w:r>
+        <w:t xml:space="preserve"> Push und </w:t>
+      </w:r>
+      <w:proofErr w:type="spellStart"/>
+      <w:r>
+        <w:t>G</w:t>
+      </w:r>
+      <w:r>
+        <w:t>et-GitStat</w:t>
+      </w:r>
+      <w:proofErr w:type="spellEnd"/>
+      <w:r>
+        <w:t xml:space="preserve"> aus.</w:t>
+      </w:r>
+    </w:p>
+    <w:p>
+      <w:pPr>
+        <w:spacing w:after="0"/>
+      </w:pPr>
+    </w:p>
+    <w:p>
+      <w:pPr>
+        <w:spacing w:after="0"/>
+        <w:rPr>
+          <w:b/>
+        </w:rPr>
+      </w:pPr>
+      <w:r>
+        <w:rPr>
+          <w:b/>
+        </w:rPr>
+        <w:t>$</w:t>
+      </w:r>
+      <w:proofErr w:type="spellStart"/>
+      <w:r>
+        <w:rPr>
+          <w:b/>
+        </w:rPr>
+        <w:t>btn_</w:t>
+      </w:r>
+      <w:r>
+        <w:rPr>
+          <w:b/>
+        </w:rPr>
+        <w:t>git_initialise_clicked</w:t>
+      </w:r>
+      <w:proofErr w:type="spellEnd"/>
+    </w:p>
+    <w:p>
+      <w:pPr>
+        <w:spacing w:after="0"/>
+      </w:pPr>
+    </w:p>
+    <w:p>
+      <w:pPr>
+        <w:spacing w:after="0"/>
+      </w:pPr>
+    </w:p>
+    <w:p>
+      <w:pPr>
+        <w:pStyle w:val="berschrift1"/>
+      </w:pPr>
+      <w:r>
+        <w:t>Betriebsdokumentation (</w:t>
+      </w:r>
+      <w:r>
+        <w:t xml:space="preserve">Meilenstein </w:t>
+      </w:r>
+      <w:r>
+        <w:t>C</w:t>
+      </w:r>
+      <w:r>
+        <w:t xml:space="preserve">: </w:t>
+      </w:r>
+      <w:r>
+        <w:t>individuelle A</w:t>
+      </w:r>
+      <w:r>
+        <w:t>ufgabe</w:t>
+      </w:r>
+      <w:r>
+        <w:t xml:space="preserve"> 3</w:t>
+      </w:r>
+      <w:r>
+        <w:t>)</w:t>
       </w:r>
     </w:p>
     <w:p>
       <w:pPr>
         <w:pStyle w:val="Textkrper"/>
-        <w:rPr>
-          <w:color w:val="0070C0"/>
-        </w:rPr>
-      </w:pPr>
-    </w:p>
-    <w:p>
-      <w:pPr>
-        <w:spacing w:before="0" w:after="0"/>
-        <w:rPr>
-          <w:b/>
-          <w:sz w:val="28"/>
-        </w:rPr>
-      </w:pPr>
-      <w:r>
-        <w:br w:type="page"/>
-      </w:r>
-    </w:p>
-    <w:p>
-      <w:pPr>
-        <w:pStyle w:val="berschrift1"/>
+      </w:pPr>
+      <w:r>
+        <w:t>Für</w:t>
+      </w:r>
+      <w:r>
+        <w:t xml:space="preserve"> </w:t>
+      </w:r>
+      <w:r>
+        <w:t xml:space="preserve">Administrator und </w:t>
+      </w:r>
+      <w:r>
+        <w:t xml:space="preserve">Benutzer wird folgende Anleitung </w:t>
+      </w:r>
+      <w:r>
+        <w:t>ausgeliefert ...</w:t>
+      </w:r>
+    </w:p>
+    <w:p>
+      <w:pPr>
+        <w:pStyle w:val="Textkrper"/>
+      </w:pPr>
+    </w:p>
+    <w:p>
+      <w:pPr>
+        <w:pStyle w:val="berschrift2"/>
       </w:pPr>
       <w:r>
         <w:lastRenderedPageBreak/>
-        <w:t>Betriebsdokumentation (</w:t>
-      </w:r>
-      <w:r>
-        <w:t xml:space="preserve">Meilenstein </w:t>
-      </w:r>
-      <w:r>
-        <w:t>C</w:t>
-      </w:r>
-      <w:r>
-        <w:t xml:space="preserve">: </w:t>
-      </w:r>
-      <w:r>
-        <w:t>individuelle A</w:t>
-      </w:r>
-      <w:r>
-        <w:t>ufgabe</w:t>
-      </w:r>
-      <w:r>
-        <w:t xml:space="preserve"> 3</w:t>
-      </w:r>
-      <w:r>
-        <w:t>)</w:t>
-      </w:r>
-    </w:p>
-    <w:p>
-      <w:pPr>
-        <w:pStyle w:val="Textkrper"/>
-      </w:pPr>
-      <w:r>
-        <w:t>Für</w:t>
-      </w:r>
-      <w:r>
-        <w:t xml:space="preserve"> </w:t>
-      </w:r>
-      <w:r>
-        <w:t xml:space="preserve">Administrator und </w:t>
-      </w:r>
-      <w:r>
-        <w:t xml:space="preserve">Benutzer wird folgende Anleitung </w:t>
-      </w:r>
-      <w:r>
-        <w:t>ausgeliefert ...</w:t>
-      </w:r>
-    </w:p>
-    <w:p>
-      <w:pPr>
-        <w:pStyle w:val="Textkrper"/>
-      </w:pPr>
-    </w:p>
-    <w:p>
-      <w:pPr>
-        <w:pStyle w:val="berschrift2"/>
-      </w:pPr>
-      <w:r>
         <w:t>Installation</w:t>
       </w:r>
       <w:r>
@@ -5274,7 +6765,6 @@
         <w:pStyle w:val="berschrift2"/>
       </w:pPr>
       <w:r>
-        <w:lastRenderedPageBreak/>
         <w:t>Bedienungsanleitung</w:t>
       </w:r>
       <w:r>
@@ -7483,6 +8973,92 @@
     </w:lvl>
   </w:abstractNum>
   <w:abstractNum w:abstractNumId="17" w15:restartNumberingAfterBreak="0">
+    <w:nsid w:val="4BF53ACC"/>
+    <w:multiLevelType w:val="hybridMultilevel"/>
+    <w:tmpl w:val="C9928A26"/>
+    <w:lvl w:ilvl="0" w:tplc="0807000F">
+      <w:start w:val="1"/>
+      <w:numFmt w:val="decimal"/>
+      <w:lvlText w:val="%1."/>
+      <w:lvlJc w:val="left"/>
+      <w:pPr>
+        <w:ind w:left="720" w:hanging="360"/>
+      </w:pPr>
+    </w:lvl>
+    <w:lvl w:ilvl="1" w:tplc="08070019" w:tentative="1">
+      <w:start w:val="1"/>
+      <w:numFmt w:val="lowerLetter"/>
+      <w:lvlText w:val="%2."/>
+      <w:lvlJc w:val="left"/>
+      <w:pPr>
+        <w:ind w:left="1440" w:hanging="360"/>
+      </w:pPr>
+    </w:lvl>
+    <w:lvl w:ilvl="2" w:tplc="0807001B" w:tentative="1">
+      <w:start w:val="1"/>
+      <w:numFmt w:val="lowerRoman"/>
+      <w:lvlText w:val="%3."/>
+      <w:lvlJc w:val="right"/>
+      <w:pPr>
+        <w:ind w:left="2160" w:hanging="180"/>
+      </w:pPr>
+    </w:lvl>
+    <w:lvl w:ilvl="3" w:tplc="0807000F" w:tentative="1">
+      <w:start w:val="1"/>
+      <w:numFmt w:val="decimal"/>
+      <w:lvlText w:val="%4."/>
+      <w:lvlJc w:val="left"/>
+      <w:pPr>
+        <w:ind w:left="2880" w:hanging="360"/>
+      </w:pPr>
+    </w:lvl>
+    <w:lvl w:ilvl="4" w:tplc="08070019" w:tentative="1">
+      <w:start w:val="1"/>
+      <w:numFmt w:val="lowerLetter"/>
+      <w:lvlText w:val="%5."/>
+      <w:lvlJc w:val="left"/>
+      <w:pPr>
+        <w:ind w:left="3600" w:hanging="360"/>
+      </w:pPr>
+    </w:lvl>
+    <w:lvl w:ilvl="5" w:tplc="0807001B" w:tentative="1">
+      <w:start w:val="1"/>
+      <w:numFmt w:val="lowerRoman"/>
+      <w:lvlText w:val="%6."/>
+      <w:lvlJc w:val="right"/>
+      <w:pPr>
+        <w:ind w:left="4320" w:hanging="180"/>
+      </w:pPr>
+    </w:lvl>
+    <w:lvl w:ilvl="6" w:tplc="0807000F" w:tentative="1">
+      <w:start w:val="1"/>
+      <w:numFmt w:val="decimal"/>
+      <w:lvlText w:val="%7."/>
+      <w:lvlJc w:val="left"/>
+      <w:pPr>
+        <w:ind w:left="5040" w:hanging="360"/>
+      </w:pPr>
+    </w:lvl>
+    <w:lvl w:ilvl="7" w:tplc="08070019" w:tentative="1">
+      <w:start w:val="1"/>
+      <w:numFmt w:val="lowerLetter"/>
+      <w:lvlText w:val="%8."/>
+      <w:lvlJc w:val="left"/>
+      <w:pPr>
+        <w:ind w:left="5760" w:hanging="360"/>
+      </w:pPr>
+    </w:lvl>
+    <w:lvl w:ilvl="8" w:tplc="0807001B" w:tentative="1">
+      <w:start w:val="1"/>
+      <w:numFmt w:val="lowerRoman"/>
+      <w:lvlText w:val="%9."/>
+      <w:lvlJc w:val="right"/>
+      <w:pPr>
+        <w:ind w:left="6480" w:hanging="180"/>
+      </w:pPr>
+    </w:lvl>
+  </w:abstractNum>
+  <w:abstractNum w:abstractNumId="18" w15:restartNumberingAfterBreak="0">
     <w:nsid w:val="56D97FE6"/>
     <w:multiLevelType w:val="singleLevel"/>
     <w:tmpl w:val="F012AAEC"/>
@@ -7497,7 +9073,7 @@
       </w:rPr>
     </w:lvl>
   </w:abstractNum>
-  <w:abstractNum w:abstractNumId="18" w15:restartNumberingAfterBreak="0">
+  <w:abstractNum w:abstractNumId="19" w15:restartNumberingAfterBreak="0">
     <w:nsid w:val="573D116A"/>
     <w:multiLevelType w:val="hybridMultilevel"/>
     <w:tmpl w:val="897278CA"/>
@@ -7613,7 +9189,7 @@
       </w:pPr>
     </w:lvl>
   </w:abstractNum>
-  <w:abstractNum w:abstractNumId="19" w15:restartNumberingAfterBreak="0">
+  <w:abstractNum w:abstractNumId="20" w15:restartNumberingAfterBreak="0">
     <w:nsid w:val="57DD06A7"/>
     <w:multiLevelType w:val="hybridMultilevel"/>
     <w:tmpl w:val="C58C4522"/>
@@ -7726,7 +9302,7 @@
       </w:rPr>
     </w:lvl>
   </w:abstractNum>
-  <w:abstractNum w:abstractNumId="20" w15:restartNumberingAfterBreak="0">
+  <w:abstractNum w:abstractNumId="21" w15:restartNumberingAfterBreak="0">
     <w:nsid w:val="598644B1"/>
     <w:multiLevelType w:val="hybridMultilevel"/>
     <w:tmpl w:val="EF44ACBC"/>
@@ -7866,7 +9442,7 @@
       </w:rPr>
     </w:lvl>
   </w:abstractNum>
-  <w:abstractNum w:abstractNumId="21" w15:restartNumberingAfterBreak="0">
+  <w:abstractNum w:abstractNumId="22" w15:restartNumberingAfterBreak="0">
     <w:nsid w:val="5D7237BC"/>
     <w:multiLevelType w:val="hybridMultilevel"/>
     <w:tmpl w:val="B6265ED2"/>
@@ -8006,7 +9582,7 @@
       </w:rPr>
     </w:lvl>
   </w:abstractNum>
-  <w:abstractNum w:abstractNumId="22" w15:restartNumberingAfterBreak="0">
+  <w:abstractNum w:abstractNumId="23" w15:restartNumberingAfterBreak="0">
     <w:nsid w:val="5DFD028D"/>
     <w:multiLevelType w:val="hybridMultilevel"/>
     <w:tmpl w:val="FBB87A18"/>
@@ -8119,7 +9695,7 @@
       </w:rPr>
     </w:lvl>
   </w:abstractNum>
-  <w:abstractNum w:abstractNumId="23" w15:restartNumberingAfterBreak="0">
+  <w:abstractNum w:abstractNumId="24" w15:restartNumberingAfterBreak="0">
     <w:nsid w:val="5E6F2326"/>
     <w:multiLevelType w:val="hybridMultilevel"/>
     <w:tmpl w:val="1FA8C0F4"/>
@@ -8232,7 +9808,7 @@
       </w:rPr>
     </w:lvl>
   </w:abstractNum>
-  <w:abstractNum w:abstractNumId="24" w15:restartNumberingAfterBreak="0">
+  <w:abstractNum w:abstractNumId="25" w15:restartNumberingAfterBreak="0">
     <w:nsid w:val="60B41F1C"/>
     <w:multiLevelType w:val="hybridMultilevel"/>
     <w:tmpl w:val="427C0C22"/>
@@ -8318,7 +9894,93 @@
       </w:pPr>
     </w:lvl>
   </w:abstractNum>
-  <w:abstractNum w:abstractNumId="25" w15:restartNumberingAfterBreak="0">
+  <w:abstractNum w:abstractNumId="26" w15:restartNumberingAfterBreak="0">
+    <w:nsid w:val="62505832"/>
+    <w:multiLevelType w:val="hybridMultilevel"/>
+    <w:tmpl w:val="6A0479C2"/>
+    <w:lvl w:ilvl="0" w:tplc="0807000F">
+      <w:start w:val="1"/>
+      <w:numFmt w:val="decimal"/>
+      <w:lvlText w:val="%1."/>
+      <w:lvlJc w:val="left"/>
+      <w:pPr>
+        <w:ind w:left="720" w:hanging="360"/>
+      </w:pPr>
+    </w:lvl>
+    <w:lvl w:ilvl="1" w:tplc="08070019" w:tentative="1">
+      <w:start w:val="1"/>
+      <w:numFmt w:val="lowerLetter"/>
+      <w:lvlText w:val="%2."/>
+      <w:lvlJc w:val="left"/>
+      <w:pPr>
+        <w:ind w:left="1440" w:hanging="360"/>
+      </w:pPr>
+    </w:lvl>
+    <w:lvl w:ilvl="2" w:tplc="0807001B" w:tentative="1">
+      <w:start w:val="1"/>
+      <w:numFmt w:val="lowerRoman"/>
+      <w:lvlText w:val="%3."/>
+      <w:lvlJc w:val="right"/>
+      <w:pPr>
+        <w:ind w:left="2160" w:hanging="180"/>
+      </w:pPr>
+    </w:lvl>
+    <w:lvl w:ilvl="3" w:tplc="0807000F" w:tentative="1">
+      <w:start w:val="1"/>
+      <w:numFmt w:val="decimal"/>
+      <w:lvlText w:val="%4."/>
+      <w:lvlJc w:val="left"/>
+      <w:pPr>
+        <w:ind w:left="2880" w:hanging="360"/>
+      </w:pPr>
+    </w:lvl>
+    <w:lvl w:ilvl="4" w:tplc="08070019" w:tentative="1">
+      <w:start w:val="1"/>
+      <w:numFmt w:val="lowerLetter"/>
+      <w:lvlText w:val="%5."/>
+      <w:lvlJc w:val="left"/>
+      <w:pPr>
+        <w:ind w:left="3600" w:hanging="360"/>
+      </w:pPr>
+    </w:lvl>
+    <w:lvl w:ilvl="5" w:tplc="0807001B" w:tentative="1">
+      <w:start w:val="1"/>
+      <w:numFmt w:val="lowerRoman"/>
+      <w:lvlText w:val="%6."/>
+      <w:lvlJc w:val="right"/>
+      <w:pPr>
+        <w:ind w:left="4320" w:hanging="180"/>
+      </w:pPr>
+    </w:lvl>
+    <w:lvl w:ilvl="6" w:tplc="0807000F" w:tentative="1">
+      <w:start w:val="1"/>
+      <w:numFmt w:val="decimal"/>
+      <w:lvlText w:val="%7."/>
+      <w:lvlJc w:val="left"/>
+      <w:pPr>
+        <w:ind w:left="5040" w:hanging="360"/>
+      </w:pPr>
+    </w:lvl>
+    <w:lvl w:ilvl="7" w:tplc="08070019" w:tentative="1">
+      <w:start w:val="1"/>
+      <w:numFmt w:val="lowerLetter"/>
+      <w:lvlText w:val="%8."/>
+      <w:lvlJc w:val="left"/>
+      <w:pPr>
+        <w:ind w:left="5760" w:hanging="360"/>
+      </w:pPr>
+    </w:lvl>
+    <w:lvl w:ilvl="8" w:tplc="0807001B" w:tentative="1">
+      <w:start w:val="1"/>
+      <w:numFmt w:val="lowerRoman"/>
+      <w:lvlText w:val="%9."/>
+      <w:lvlJc w:val="right"/>
+      <w:pPr>
+        <w:ind w:left="6480" w:hanging="180"/>
+      </w:pPr>
+    </w:lvl>
+  </w:abstractNum>
+  <w:abstractNum w:abstractNumId="27" w15:restartNumberingAfterBreak="0">
     <w:nsid w:val="67515DC3"/>
     <w:multiLevelType w:val="hybridMultilevel"/>
     <w:tmpl w:val="E148128E"/>
@@ -8404,7 +10066,7 @@
       </w:pPr>
     </w:lvl>
   </w:abstractNum>
-  <w:abstractNum w:abstractNumId="26" w15:restartNumberingAfterBreak="0">
+  <w:abstractNum w:abstractNumId="28" w15:restartNumberingAfterBreak="0">
     <w:nsid w:val="684B4E42"/>
     <w:multiLevelType w:val="hybridMultilevel"/>
     <w:tmpl w:val="E7765020"/>
@@ -8517,7 +10179,7 @@
       </w:rPr>
     </w:lvl>
   </w:abstractNum>
-  <w:abstractNum w:abstractNumId="27" w15:restartNumberingAfterBreak="0">
+  <w:abstractNum w:abstractNumId="29" w15:restartNumberingAfterBreak="0">
     <w:nsid w:val="6BC70D48"/>
     <w:multiLevelType w:val="hybridMultilevel"/>
     <w:tmpl w:val="6D1060D6"/>
@@ -8630,7 +10292,7 @@
       </w:rPr>
     </w:lvl>
   </w:abstractNum>
-  <w:abstractNum w:abstractNumId="28" w15:restartNumberingAfterBreak="0">
+  <w:abstractNum w:abstractNumId="30" w15:restartNumberingAfterBreak="0">
     <w:nsid w:val="6DA409CA"/>
     <w:multiLevelType w:val="hybridMultilevel"/>
     <w:tmpl w:val="3A78746A"/>
@@ -8771,7 +10433,7 @@
       </w:rPr>
     </w:lvl>
   </w:abstractNum>
-  <w:abstractNum w:abstractNumId="29" w15:restartNumberingAfterBreak="0">
+  <w:abstractNum w:abstractNumId="31" w15:restartNumberingAfterBreak="0">
     <w:nsid w:val="70954BB8"/>
     <w:multiLevelType w:val="multilevel"/>
     <w:tmpl w:val="0407001F"/>
@@ -8857,7 +10519,7 @@
       </w:pPr>
     </w:lvl>
   </w:abstractNum>
-  <w:abstractNum w:abstractNumId="30" w15:restartNumberingAfterBreak="0">
+  <w:abstractNum w:abstractNumId="32" w15:restartNumberingAfterBreak="0">
     <w:nsid w:val="75952D4D"/>
     <w:multiLevelType w:val="hybridMultilevel"/>
     <w:tmpl w:val="B2308784"/>
@@ -8973,7 +10635,7 @@
       </w:pPr>
     </w:lvl>
   </w:abstractNum>
-  <w:abstractNum w:abstractNumId="31" w15:restartNumberingAfterBreak="0">
+  <w:abstractNum w:abstractNumId="33" w15:restartNumberingAfterBreak="0">
     <w:nsid w:val="7AB12298"/>
     <w:multiLevelType w:val="hybridMultilevel"/>
     <w:tmpl w:val="92F68D36"/>
@@ -9090,25 +10752,25 @@
     <w:abstractNumId w:val="8"/>
   </w:num>
   <w:num w:numId="2">
-    <w:abstractNumId w:val="30"/>
+    <w:abstractNumId w:val="32"/>
   </w:num>
   <w:num w:numId="3">
     <w:abstractNumId w:val="15"/>
   </w:num>
   <w:num w:numId="4">
-    <w:abstractNumId w:val="28"/>
+    <w:abstractNumId w:val="30"/>
   </w:num>
   <w:num w:numId="5">
-    <w:abstractNumId w:val="28"/>
+    <w:abstractNumId w:val="30"/>
   </w:num>
   <w:num w:numId="6">
-    <w:abstractNumId w:val="18"/>
+    <w:abstractNumId w:val="19"/>
   </w:num>
   <w:num w:numId="7">
     <w:abstractNumId w:val="11"/>
   </w:num>
   <w:num w:numId="8">
-    <w:abstractNumId w:val="17"/>
+    <w:abstractNumId w:val="18"/>
   </w:num>
   <w:num w:numId="9">
     <w:abstractNumId w:val="16"/>
@@ -9120,19 +10782,19 @@
     <w:abstractNumId w:val="0"/>
   </w:num>
   <w:num w:numId="12">
-    <w:abstractNumId w:val="20"/>
+    <w:abstractNumId w:val="21"/>
   </w:num>
   <w:num w:numId="13">
     <w:abstractNumId w:val="13"/>
   </w:num>
   <w:num w:numId="14">
-    <w:abstractNumId w:val="21"/>
+    <w:abstractNumId w:val="22"/>
   </w:num>
   <w:num w:numId="15">
     <w:abstractNumId w:val="10"/>
   </w:num>
   <w:num w:numId="16">
-    <w:abstractNumId w:val="24"/>
+    <w:abstractNumId w:val="25"/>
   </w:num>
   <w:num w:numId="17">
     <w:abstractNumId w:val="5"/>
@@ -9141,7 +10803,7 @@
     <w:abstractNumId w:val="3"/>
   </w:num>
   <w:num w:numId="19">
-    <w:abstractNumId w:val="29"/>
+    <w:abstractNumId w:val="31"/>
   </w:num>
   <w:num w:numId="20">
     <w:abstractNumId w:val="7"/>
@@ -9159,13 +10821,13 @@
     <w:abstractNumId w:val="4"/>
   </w:num>
   <w:num w:numId="25">
-    <w:abstractNumId w:val="22"/>
+    <w:abstractNumId w:val="23"/>
   </w:num>
   <w:num w:numId="26">
-    <w:abstractNumId w:val="27"/>
+    <w:abstractNumId w:val="29"/>
   </w:num>
   <w:num w:numId="27">
-    <w:abstractNumId w:val="23"/>
+    <w:abstractNumId w:val="24"/>
   </w:num>
   <w:num w:numId="28">
     <w:abstractNumId w:val="2"/>
@@ -9177,19 +10839,25 @@
     <w:abstractNumId w:val="2"/>
   </w:num>
   <w:num w:numId="31">
-    <w:abstractNumId w:val="19"/>
+    <w:abstractNumId w:val="20"/>
   </w:num>
   <w:num w:numId="32">
-    <w:abstractNumId w:val="31"/>
+    <w:abstractNumId w:val="33"/>
   </w:num>
   <w:num w:numId="33">
     <w:abstractNumId w:val="12"/>
   </w:num>
   <w:num w:numId="34">
-    <w:abstractNumId w:val="26"/>
+    <w:abstractNumId w:val="28"/>
   </w:num>
   <w:num w:numId="35">
-    <w:abstractNumId w:val="25"/>
+    <w:abstractNumId w:val="27"/>
+  </w:num>
+  <w:num w:numId="36">
+    <w:abstractNumId w:val="17"/>
+  </w:num>
+  <w:num w:numId="37">
+    <w:abstractNumId w:val="26"/>
   </w:num>
 </w:numbering>
 </file>
@@ -9583,7 +11251,7 @@
   <w:style w:type="paragraph" w:default="1" w:styleId="Standard">
     <w:name w:val="Normal"/>
     <w:qFormat/>
-    <w:rsid w:val="004E57A9"/>
+    <w:rsid w:val="00EA75E3"/>
     <w:pPr>
       <w:spacing w:before="60" w:after="60"/>
     </w:pPr>

</xml_diff>